<commit_message>
Finished initial analysis v2
</commit_message>
<xml_diff>
--- a/IRB_survey_item/Analyis_and_Results_v2.docx
+++ b/IRB_survey_item/Analyis_and_Results_v2.docx
@@ -144,6 +144,219 @@
     </w:p>
     <w:p/>
     <w:p>
+      <w:r>
+        <w:t>Post oral exam 2 survey:</w:t>
+      </w:r>
+    </w:p>
+    <w:p>
+      <w:r>
+        <w:t xml:space="preserve">In both cases, Oral Exams have predated major exams that *I* sit. I do not enjoy lackluster preparation because I am quite literally drained after having to endure, most recently, 18 hours of a Zoom meeting because I had to accommodate for inevitable tech issues. This has already manifested itself in the first exam round, where I had 701 and 703 exams and homework assignments during and directly following oral exams; as for this week, I now also have two exams (558,701) directly following my oral exams. Combine this with grading, projects, </w:t>
+      </w:r>
+      <w:proofErr w:type="spellStart"/>
+      <w:r>
+        <w:t>homeworks</w:t>
+      </w:r>
+      <w:proofErr w:type="spellEnd"/>
+      <w:r>
+        <w:t>, etc., and it is a lose-lose-lose for my students, my instructors, and me because it is literal attrition.</w:t>
+      </w:r>
+    </w:p>
+    <w:p/>
+    <w:p>
+      <w:r>
+        <w:t>To solve these types of issues:</w:t>
+      </w:r>
+    </w:p>
+    <w:p>
+      <w:r>
+        <w:t xml:space="preserve">- Graders that jointly serve both classes, if we could get any? I know a 1-credit hour course is </w:t>
+      </w:r>
+      <w:proofErr w:type="gramStart"/>
+      <w:r>
+        <w:t>lower</w:t>
+      </w:r>
+      <w:proofErr w:type="gramEnd"/>
+      <w:r>
+        <w:t xml:space="preserve">-priority for receiving </w:t>
+      </w:r>
+      <w:proofErr w:type="spellStart"/>
+      <w:r>
+        <w:t>gradersâ</w:t>
+      </w:r>
+      <w:proofErr w:type="spellEnd"/>
+      <w:r>
+        <w:t>€¦ but it might make a difference!</w:t>
+      </w:r>
+    </w:p>
+    <w:p/>
+    <w:p>
+      <w:r>
+        <w:t xml:space="preserve">- More autonomy in scheduling â€” it was as simple as telling students </w:t>
+      </w:r>
+      <w:proofErr w:type="spellStart"/>
+      <w:r>
+        <w:t>â€œdonâ</w:t>
+      </w:r>
+      <w:proofErr w:type="spellEnd"/>
+      <w:r>
+        <w:t xml:space="preserve">€™t study vectors for the oral </w:t>
+      </w:r>
+      <w:proofErr w:type="spellStart"/>
+      <w:r>
+        <w:t>examâ</w:t>
+      </w:r>
+      <w:proofErr w:type="spellEnd"/>
+      <w:r>
+        <w:t xml:space="preserve">€ this time around, i.e. modifying what </w:t>
+      </w:r>
+      <w:proofErr w:type="spellStart"/>
+      <w:r>
+        <w:t>wouldâ</w:t>
+      </w:r>
+      <w:proofErr w:type="spellEnd"/>
+      <w:r>
+        <w:t>€™</w:t>
+      </w:r>
+      <w:proofErr w:type="spellStart"/>
+      <w:r>
+        <w:t>ve</w:t>
+      </w:r>
+      <w:proofErr w:type="spellEnd"/>
+      <w:r>
+        <w:t xml:space="preserve"> been last </w:t>
+      </w:r>
+      <w:proofErr w:type="spellStart"/>
+      <w:r>
+        <w:t>weekâ</w:t>
+      </w:r>
+      <w:proofErr w:type="spellEnd"/>
+      <w:r>
+        <w:t xml:space="preserve">€™s lecture to address jointly the oral exam and new content not covered. This, seriously, would help my and other first-year </w:t>
+      </w:r>
+      <w:proofErr w:type="gramStart"/>
+      <w:r>
+        <w:t>instructors</w:t>
+      </w:r>
+      <w:proofErr w:type="gramEnd"/>
+      <w:r>
+        <w:t xml:space="preserve"> mental health. We were told </w:t>
+      </w:r>
+      <w:proofErr w:type="spellStart"/>
+      <w:r>
+        <w:t>â€œfirst-</w:t>
+      </w:r>
+      <w:r>
+        <w:lastRenderedPageBreak/>
+        <w:t>year</w:t>
+      </w:r>
+      <w:proofErr w:type="spellEnd"/>
+      <w:r>
+        <w:t xml:space="preserve"> TAs generally have lower workloads than senior </w:t>
+      </w:r>
+      <w:proofErr w:type="spellStart"/>
+      <w:r>
+        <w:t>TAsâ</w:t>
+      </w:r>
+      <w:proofErr w:type="spellEnd"/>
+      <w:r>
+        <w:t>€ in an offer letter, yet it feels like that is ignored altogether in my case, whereas other instructors/</w:t>
+      </w:r>
+      <w:proofErr w:type="gramStart"/>
+      <w:r>
+        <w:t>first-years</w:t>
+      </w:r>
+      <w:proofErr w:type="gramEnd"/>
+      <w:r>
+        <w:t xml:space="preserve"> are not reporting the same level of issue."</w:t>
+      </w:r>
+    </w:p>
+    <w:p>
+      <w:r>
+        <w:t xml:space="preserve">"If the oral exam format goes unchanged, I am unsure if I am fit to be an instructor next semester. I will have a *harder* schedule in 702,704,705, and really </w:t>
+      </w:r>
+      <w:proofErr w:type="spellStart"/>
+      <w:r>
+        <w:t>donâ</w:t>
+      </w:r>
+      <w:proofErr w:type="spellEnd"/>
+      <w:r>
+        <w:t>€™</w:t>
+      </w:r>
+      <w:proofErr w:type="spellStart"/>
+      <w:r>
+        <w:t>t</w:t>
+      </w:r>
+      <w:proofErr w:type="spellEnd"/>
+      <w:r>
+        <w:t xml:space="preserve"> see anything besides what has happened thus far in this semester happening if we </w:t>
+      </w:r>
+      <w:proofErr w:type="spellStart"/>
+      <w:r>
+        <w:t>donâ</w:t>
+      </w:r>
+      <w:proofErr w:type="spellEnd"/>
+      <w:r>
+        <w:t>€™</w:t>
+      </w:r>
+      <w:proofErr w:type="spellStart"/>
+      <w:r>
+        <w:t>t</w:t>
+      </w:r>
+      <w:proofErr w:type="spellEnd"/>
+      <w:r>
+        <w:t xml:space="preserve"> adjust.</w:t>
+      </w:r>
+    </w:p>
+    <w:p>
+      <w:r>
+        <w:t>"</w:t>
+      </w:r>
+    </w:p>
+    <w:p>
+      <w:r>
+        <w:t xml:space="preserve">Also, having office </w:t>
+      </w:r>
+      <w:proofErr w:type="gramStart"/>
+      <w:r>
+        <w:t>hour days</w:t>
+      </w:r>
+      <w:proofErr w:type="gramEnd"/>
+      <w:r>
+        <w:t xml:space="preserve"> as Monday and Thursday rather than Monday and Tuesday may improve students' ability to seek help through OH as Tuesday OH tend to be dead as students have turned in assignments the night before and generally </w:t>
+      </w:r>
+      <w:proofErr w:type="gramStart"/>
+      <w:r>
+        <w:t>have</w:t>
+      </w:r>
+      <w:proofErr w:type="gramEnd"/>
+      <w:r>
+        <w:t xml:space="preserve"> not begun to consider next assignments yet."</w:t>
+      </w:r>
+    </w:p>
+    <w:p/>
+    <w:p/>
+    <w:p/>
+    <w:p/>
+    <w:p>
+      <w:r>
+        <w:t xml:space="preserve">D3: </w:t>
+      </w:r>
+      <w:r>
+        <w:t>With HW being week before was hard, not having feedback, cause those who did not do well on HW didn’t do well on test</w:t>
+      </w:r>
+    </w:p>
+    <w:p>
+      <w:proofErr w:type="spellStart"/>
+      <w:r>
+        <w:t>Hw</w:t>
+      </w:r>
+      <w:proofErr w:type="spellEnd"/>
+      <w:r>
+        <w:t xml:space="preserve"> week then Exam Week</w:t>
+      </w:r>
+    </w:p>
+    <w:p/>
+    <w:p>
       <w:pPr>
         <w:rPr>
           <w:i/>
@@ -172,10 +385,7 @@
         </w:tabs>
       </w:pPr>
       <w:r>
-        <w:t xml:space="preserve">Pre-Survey: </w:t>
-      </w:r>
-      <w:r>
-        <w:t xml:space="preserve">The students scheduled slot are </w:t>
+        <w:t xml:space="preserve">Pre-Survey: The students scheduled slot are </w:t>
       </w:r>
       <w:proofErr w:type="gramStart"/>
       <w:r>
@@ -226,6 +436,189 @@
     <w:p>
       <w:r>
         <w:t>Maybe ask students to be free 5-10 minutes after, just in case of scheduling issues</w:t>
+      </w:r>
+    </w:p>
+    <w:p/>
+    <w:p>
+      <w:r>
+        <w:t>Post oral exam 1 survey:</w:t>
+      </w:r>
+    </w:p>
+    <w:p>
+      <w:r>
+        <w:t>how to make everyone register and show up on time</w:t>
+      </w:r>
+    </w:p>
+    <w:p/>
+    <w:p>
+      <w:r>
+        <w:t>Post oral exam 2 survey:</w:t>
+      </w:r>
+    </w:p>
+    <w:p>
+      <w:r>
+        <w:t>"Scheduling, scheduling, scheduling.</w:t>
+      </w:r>
+    </w:p>
+    <w:p>
+      <w:r>
+        <w:t xml:space="preserve">A couple of students missed their appointments just due to </w:t>
+      </w:r>
+      <w:proofErr w:type="spellStart"/>
+      <w:r>
+        <w:t>misrecording</w:t>
+      </w:r>
+      <w:proofErr w:type="spellEnd"/>
+      <w:r>
+        <w:t xml:space="preserve"> when they were. A couple more missed their appointments for good reasons. </w:t>
+      </w:r>
+      <w:proofErr w:type="gramStart"/>
+      <w:r>
+        <w:t>These</w:t>
+      </w:r>
+      <w:proofErr w:type="gramEnd"/>
+      <w:r>
+        <w:t xml:space="preserve"> happening late in the week unfortunately means I need to try to do make-ups this week.</w:t>
+      </w:r>
+    </w:p>
+    <w:p>
+      <w:r>
+        <w:t xml:space="preserve">some people get zero points. </w:t>
+      </w:r>
+    </w:p>
+    <w:p>
+      <w:r>
+        <w:t>"If possible, avoid scheduling any time Friday so that you can make time then for any necessary make-</w:t>
+      </w:r>
+      <w:proofErr w:type="gramStart"/>
+      <w:r>
+        <w:t>ups</w:t>
+      </w:r>
+      <w:proofErr w:type="gramEnd"/>
+      <w:r>
+        <w:t xml:space="preserve"> and so avoid having to do make-ups the week after if someone flakes Friday.</w:t>
+      </w:r>
+    </w:p>
+    <w:p>
+      <w:r>
+        <w:t>In my experience, a few days of constant exams is better than having hours each day! :)</w:t>
+      </w:r>
+    </w:p>
+    <w:p>
+      <w:r>
+        <w:t xml:space="preserve">Also, build in more than a </w:t>
+      </w:r>
+      <w:proofErr w:type="gramStart"/>
+      <w:r>
+        <w:t>5 minute</w:t>
+      </w:r>
+      <w:proofErr w:type="gramEnd"/>
+      <w:r>
+        <w:t xml:space="preserve"> break every 30 minutes - I think 10 minutes per 30 minutes is about right. Otherwise, your appointments will run </w:t>
+      </w:r>
+      <w:proofErr w:type="gramStart"/>
+      <w:r>
+        <w:t>over</w:t>
+      </w:r>
+      <w:proofErr w:type="gramEnd"/>
+      <w:r>
+        <w:t xml:space="preserve"> and you'll need to use your break to get back </w:t>
+      </w:r>
+      <w:proofErr w:type="gramStart"/>
+      <w:r>
+        <w:t>on</w:t>
+      </w:r>
+      <w:proofErr w:type="gramEnd"/>
+      <w:r>
+        <w:t xml:space="preserve"> time. (Or maybe schedule </w:t>
+      </w:r>
+      <w:proofErr w:type="gramStart"/>
+      <w:r>
+        <w:t>6 minute</w:t>
+      </w:r>
+      <w:proofErr w:type="gramEnd"/>
+      <w:r>
+        <w:t xml:space="preserve"> appointments?)</w:t>
+      </w:r>
+    </w:p>
+    <w:p>
+      <w:r>
+        <w:t xml:space="preserve">Enough break time, </w:t>
+      </w:r>
+      <w:proofErr w:type="gramStart"/>
+      <w:r>
+        <w:t>reschedule</w:t>
+      </w:r>
+      <w:proofErr w:type="gramEnd"/>
+      <w:r>
+        <w:t xml:space="preserve"> if too late and there being following students</w:t>
+      </w:r>
+    </w:p>
+    <w:p/>
+    <w:p/>
+    <w:p/>
+    <w:p/>
+    <w:p>
+      <w:r>
+        <w:t>D3: 2-4 students make up exam</w:t>
+      </w:r>
+    </w:p>
+    <w:p>
+      <w:r>
+        <w:t>Couple missed it, need to reschedule</w:t>
+      </w:r>
+    </w:p>
+    <w:p>
+      <w:proofErr w:type="gramStart"/>
+      <w:r>
+        <w:t>Wish</w:t>
+      </w:r>
+      <w:proofErr w:type="gramEnd"/>
+      <w:r>
+        <w:t xml:space="preserve"> that none were scheduled for Friday so they could reschedule later</w:t>
+      </w:r>
+    </w:p>
+    <w:p>
+      <w:r>
+        <w:t>Another student didn’t sign up for one</w:t>
+      </w:r>
+    </w:p>
+    <w:p>
+      <w:r>
+        <w:t xml:space="preserve">Student </w:t>
+      </w:r>
+      <w:proofErr w:type="gramStart"/>
+      <w:r>
+        <w:t>no</w:t>
+      </w:r>
+      <w:proofErr w:type="gramEnd"/>
+      <w:r>
+        <w:t xml:space="preserve"> a high achiever </w:t>
+      </w:r>
+    </w:p>
+    <w:p>
+      <w:r>
+        <w:t>One TA was scheduling Saturday time (which they liked)</w:t>
+      </w:r>
+    </w:p>
+    <w:p>
+      <w:r>
+        <w:t>People switched from Friday to Saturday</w:t>
+      </w:r>
+    </w:p>
+    <w:p>
+      <w:r>
+        <w:t xml:space="preserve">Frustrating when people don’t show up, and there needs to be a reschedule </w:t>
+      </w:r>
+    </w:p>
+    <w:p>
+      <w:proofErr w:type="gramStart"/>
+      <w:r>
+        <w:t>Also</w:t>
+      </w:r>
+      <w:proofErr w:type="gramEnd"/>
+      <w:r>
+        <w:t xml:space="preserve"> the scheduling as one reason not to do it with a big class</w:t>
       </w:r>
     </w:p>
     <w:p/>
@@ -251,10 +644,7 @@
         </w:tabs>
       </w:pPr>
       <w:r>
-        <w:t xml:space="preserve">Pre-Survey: </w:t>
-      </w:r>
-      <w:r>
-        <w:t xml:space="preserve">the ability to stay upbeat enough to administer </w:t>
+        <w:t xml:space="preserve">Pre-Survey: the ability to stay upbeat enough to administer </w:t>
       </w:r>
       <w:proofErr w:type="gramStart"/>
       <w:r>
@@ -297,93 +687,126 @@
     </w:p>
     <w:p>
       <w:r>
+        <w:t>Make yourself behind</w:t>
+      </w:r>
+    </w:p>
+    <w:p>
+      <w:r>
+        <w:t xml:space="preserve">Hey, student, could you move so I can go to </w:t>
+      </w:r>
+      <w:proofErr w:type="gramStart"/>
+      <w:r>
+        <w:t>bathroom</w:t>
+      </w:r>
+      <w:proofErr w:type="gramEnd"/>
+      <w:r>
+        <w:t xml:space="preserve">? </w:t>
+      </w:r>
+    </w:p>
+    <w:p/>
+    <w:p>
+      <w:r>
+        <w:t>Enable guard time, so people can’t just show up when you have an open time</w:t>
+      </w:r>
+    </w:p>
+    <w:p/>
+    <w:p>
+      <w:r>
+        <w:t>Post oral exam 2 survey:</w:t>
+      </w:r>
+    </w:p>
+    <w:p>
+      <w:r>
+        <w:t xml:space="preserve">It's incredibly grueling to administer 140 oral exams, even spaced well across multiple days. Even though it takes about as much time as grading homework, you are fully occupied </w:t>
+      </w:r>
+      <w:proofErr w:type="gramStart"/>
+      <w:r>
+        <w:t>for</w:t>
+      </w:r>
+      <w:proofErr w:type="gramEnd"/>
+      <w:r>
+        <w:t xml:space="preserve"> that whole time - you can't snack or use the restroom or walk around if you're getting sore from sitting.</w:t>
+      </w:r>
+    </w:p>
+    <w:p/>
+    <w:p/>
+    <w:p>
+      <w:r>
+        <w:t xml:space="preserve">D3: like being able to get up and walk around, versus zoom the </w:t>
+      </w:r>
+      <w:proofErr w:type="spellStart"/>
+      <w:r>
+        <w:t>whoel</w:t>
+      </w:r>
+      <w:proofErr w:type="spellEnd"/>
+      <w:r>
+        <w:t xml:space="preserve"> time</w:t>
+      </w:r>
+    </w:p>
+    <w:p/>
+    <w:p/>
+    <w:p>
+      <w:pPr>
+        <w:rPr>
+          <w:i/>
+          <w:iCs/>
+        </w:rPr>
+      </w:pPr>
+    </w:p>
+    <w:p>
+      <w:pPr>
+        <w:rPr>
+          <w:i/>
+          <w:iCs/>
+        </w:rPr>
+      </w:pPr>
+      <w:r>
+        <w:rPr>
+          <w:i/>
+          <w:iCs/>
+        </w:rPr>
+        <w:t>Navigating the use of Zoom for the Oral Exam</w:t>
+      </w:r>
+    </w:p>
+    <w:p>
+      <w:r>
+        <w:t>D1: Talking about recording the oral exams and how that works</w:t>
+      </w:r>
+    </w:p>
+    <w:p>
+      <w:r>
+        <w:t xml:space="preserve">Talking about how much space it </w:t>
+      </w:r>
+      <w:proofErr w:type="gramStart"/>
+      <w:r>
+        <w:t>takes</w:t>
+      </w:r>
+      <w:proofErr w:type="gramEnd"/>
+      <w:r>
+        <w:t xml:space="preserve"> and whether it works</w:t>
+      </w:r>
+    </w:p>
+    <w:p>
+      <w:r>
+        <w:t xml:space="preserve">Other people with non-break out </w:t>
+      </w:r>
+      <w:proofErr w:type="gramStart"/>
+      <w:r>
+        <w:t>room works</w:t>
+      </w:r>
+      <w:proofErr w:type="gramEnd"/>
+      <w:r>
+        <w:t xml:space="preserve"> for Cloud</w:t>
+      </w:r>
+    </w:p>
+    <w:p>
+      <w:r>
+        <w:t>Could upload to google drive to save space, but didn’t take too much</w:t>
+      </w:r>
+    </w:p>
+    <w:p>
+      <w:r>
         <w:lastRenderedPageBreak/>
-        <w:t>Make yourself behind</w:t>
-      </w:r>
-    </w:p>
-    <w:p>
-      <w:r>
-        <w:t xml:space="preserve">Hey, student, could you move so I can go to </w:t>
-      </w:r>
-      <w:proofErr w:type="gramStart"/>
-      <w:r>
-        <w:t>bathroom</w:t>
-      </w:r>
-      <w:proofErr w:type="gramEnd"/>
-      <w:r>
-        <w:t xml:space="preserve">? </w:t>
-      </w:r>
-    </w:p>
-    <w:p/>
-    <w:p>
-      <w:r>
-        <w:t>Enable guard time, so people can’t just show up when you have an open time</w:t>
-      </w:r>
-    </w:p>
-    <w:p/>
-    <w:p/>
-    <w:p/>
-    <w:p>
-      <w:pPr>
-        <w:rPr>
-          <w:i/>
-          <w:iCs/>
-        </w:rPr>
-      </w:pPr>
-    </w:p>
-    <w:p>
-      <w:pPr>
-        <w:rPr>
-          <w:i/>
-          <w:iCs/>
-        </w:rPr>
-      </w:pPr>
-      <w:r>
-        <w:rPr>
-          <w:i/>
-          <w:iCs/>
-        </w:rPr>
-        <w:t>Navigating the use of Zoom for the Oral Exam</w:t>
-      </w:r>
-    </w:p>
-    <w:p>
-      <w:r>
-        <w:t>D1: Talking about recording the oral exams and how that works</w:t>
-      </w:r>
-    </w:p>
-    <w:p>
-      <w:r>
-        <w:t xml:space="preserve">Talking about how much space it </w:t>
-      </w:r>
-      <w:proofErr w:type="gramStart"/>
-      <w:r>
-        <w:t>takes</w:t>
-      </w:r>
-      <w:proofErr w:type="gramEnd"/>
-      <w:r>
-        <w:t xml:space="preserve"> and whether it works</w:t>
-      </w:r>
-    </w:p>
-    <w:p>
-      <w:r>
-        <w:t xml:space="preserve">Other people with non-break out </w:t>
-      </w:r>
-      <w:proofErr w:type="gramStart"/>
-      <w:r>
-        <w:t>room works</w:t>
-      </w:r>
-      <w:proofErr w:type="gramEnd"/>
-      <w:r>
-        <w:t xml:space="preserve"> for Cloud</w:t>
-      </w:r>
-    </w:p>
-    <w:p>
-      <w:r>
-        <w:t>Could upload to google drive to save space, but didn’t take too much</w:t>
-      </w:r>
-    </w:p>
-    <w:p>
-      <w:r>
         <w:t>On and off with the recordings from one, but most others left the recordings on (maybe every break though).</w:t>
       </w:r>
     </w:p>
@@ -395,10 +818,7 @@
     <w:p/>
     <w:p>
       <w:r>
-        <w:t xml:space="preserve">Post Oral exam 1 survey: </w:t>
-      </w:r>
-      <w:r>
-        <w:t xml:space="preserve">I think of myself as technologically </w:t>
+        <w:t xml:space="preserve">Post Oral exam 1 survey: I think of myself as technologically </w:t>
       </w:r>
       <w:proofErr w:type="gramStart"/>
       <w:r>
@@ -444,10 +864,7 @@
     </w:p>
     <w:p>
       <w:r>
-        <w:t xml:space="preserve">Pre-Survey: </w:t>
-      </w:r>
-      <w:r>
-        <w:t>internet issues</w:t>
+        <w:t>Pre-Survey: internet issues</w:t>
       </w:r>
     </w:p>
     <w:p/>
@@ -515,6 +932,17 @@
     <w:p/>
     <w:p>
       <w:r>
+        <w:t>Post oral exam 1 survey:</w:t>
+      </w:r>
+    </w:p>
+    <w:p>
+      <w:r>
+        <w:t>Zoom failing to do waiting rooms mostly</w:t>
+      </w:r>
+    </w:p>
+    <w:p/>
+    <w:p>
+      <w:r>
         <w:t xml:space="preserve">D2: issues with </w:t>
       </w:r>
       <w:proofErr w:type="gramStart"/>
@@ -578,6 +1006,18 @@
     </w:p>
     <w:p/>
     <w:p>
+      <w:r>
+        <w:t>Post oral exam 2 survey:</w:t>
+      </w:r>
+    </w:p>
+    <w:p>
+      <w:r>
+        <w:t>Students who speak English as a second language occasionally needed a bit more time - I think it should be explicitly allowed that they can have more time, since this isn't intended to be an English test.</w:t>
+      </w:r>
+    </w:p>
+    <w:p/>
+    <w:p/>
+    <w:p>
       <w:pPr>
         <w:rPr>
           <w:i/>
@@ -594,15 +1034,11 @@
     </w:p>
     <w:p>
       <w:r>
-        <w:t xml:space="preserve">Pre-Survey: </w:t>
-      </w:r>
-      <w:r>
-        <w:t>Timeframe</w:t>
-      </w:r>
-    </w:p>
-    <w:p>
-      <w:r>
-        <w:lastRenderedPageBreak/>
+        <w:t>Pre-Survey: Timeframe</w:t>
+      </w:r>
+    </w:p>
+    <w:p>
+      <w:r>
         <w:t xml:space="preserve">Time </w:t>
       </w:r>
     </w:p>
@@ -632,6 +1068,7 @@
     </w:p>
     <w:p>
       <w:r>
+        <w:lastRenderedPageBreak/>
         <w:t>1/3 me, 2/3 zoom with timing issues</w:t>
       </w:r>
     </w:p>
@@ -643,6 +1080,17 @@
     <w:p/>
     <w:p>
       <w:r>
+        <w:t>Post oral exam-survey 1:</w:t>
+      </w:r>
+    </w:p>
+    <w:p>
+      <w:r>
+        <w:t>could be improved with slightly longer time periods (so if TA builds in more breaks)</w:t>
+      </w:r>
+    </w:p>
+    <w:p/>
+    <w:p>
+      <w:r>
         <w:t>D2: One TA would send out something every 30 minutes reminding students that they were behind</w:t>
       </w:r>
     </w:p>
@@ -694,6 +1142,12 @@
         <w:t>Took way too long</w:t>
       </w:r>
     </w:p>
+    <w:p>
+      <w:r>
+        <w:t>Time concerns mostly. 15 hours on Zoom will drive me insane.</w:t>
+      </w:r>
+    </w:p>
+    <w:p/>
     <w:p/>
     <w:p>
       <w:r>
@@ -702,6 +1156,65 @@
     </w:p>
     <w:p/>
     <w:p>
+      <w:r>
+        <w:t>Post oral exam 2 survey:</w:t>
+      </w:r>
+    </w:p>
+    <w:p>
+      <w:r>
+        <w:t xml:space="preserve">"Extremely time inefficient for </w:t>
+      </w:r>
+      <w:proofErr w:type="spellStart"/>
+      <w:r>
+        <w:t>TAs.</w:t>
+      </w:r>
+      <w:proofErr w:type="spellEnd"/>
+    </w:p>
+    <w:p>
+      <w:proofErr w:type="gramStart"/>
+      <w:r>
+        <w:t>overall</w:t>
+      </w:r>
+      <w:proofErr w:type="gramEnd"/>
+      <w:r>
+        <w:t>, very time consuming.</w:t>
+      </w:r>
+    </w:p>
+    <w:p>
+      <w:r>
+        <w:t xml:space="preserve">It's incredibly grueling to administer 140 oral exams, even spaced well across multiple days. Even though it takes about as much time as grading homework, you are fully occupied </w:t>
+      </w:r>
+      <w:proofErr w:type="gramStart"/>
+      <w:r>
+        <w:t>for</w:t>
+      </w:r>
+      <w:proofErr w:type="gramEnd"/>
+      <w:r>
+        <w:t xml:space="preserve"> that whole time - you can't snack or use the restroom or walk around if you're getting sore from sitting.</w:t>
+      </w:r>
+    </w:p>
+    <w:p/>
+    <w:p/>
+    <w:p>
+      <w:r>
+        <w:t>D</w:t>
+      </w:r>
+      <w:proofErr w:type="gramStart"/>
+      <w:r>
+        <w:t>3:You</w:t>
+      </w:r>
+      <w:proofErr w:type="gramEnd"/>
+      <w:r>
+        <w:t xml:space="preserve"> have to schedule the time</w:t>
+      </w:r>
+    </w:p>
+    <w:p>
+      <w:r>
+        <w:t>If it were just me with 120 people, I would not do this to myself</w:t>
+      </w:r>
+    </w:p>
+    <w:p/>
+    <w:p>
       <w:pPr>
         <w:rPr>
           <w:i/>
@@ -718,10 +1231,7 @@
     </w:p>
     <w:p>
       <w:r>
-        <w:t xml:space="preserve">Pre-Survey: </w:t>
-      </w:r>
-      <w:r>
-        <w:t xml:space="preserve">Forgetting something someone says, difficulty with asking "follow-ups" to try and gear/pry the right answer. </w:t>
+        <w:t xml:space="preserve">Pre-Survey: Forgetting something someone says, difficulty with asking "follow-ups" to try and gear/pry the right answer. </w:t>
       </w:r>
     </w:p>
     <w:p>
@@ -775,6 +1285,7 @@
     </w:p>
     <w:p>
       <w:r>
+        <w:lastRenderedPageBreak/>
         <w:t>There was a little discussion on how to give feedback/grade through Moodle, helping one TA</w:t>
       </w:r>
     </w:p>
@@ -794,6 +1305,26 @@
         <w:t xml:space="preserve"> was fair</w:t>
       </w:r>
     </w:p>
+    <w:p/>
+    <w:p>
+      <w:r>
+        <w:t>Post oral exam 2 survey:</w:t>
+      </w:r>
+    </w:p>
+    <w:p>
+      <w:r>
+        <w:t xml:space="preserve">A study of Israeli parole hearings found parole was much less likely to be granted if the hearing was just before lunch. Avoid bias caused by time-of-day if </w:t>
+      </w:r>
+      <w:proofErr w:type="gramStart"/>
+      <w:r>
+        <w:t>possible</w:t>
+      </w:r>
+      <w:proofErr w:type="gramEnd"/>
+      <w:r>
+        <w:t xml:space="preserve"> with snacks or clever scheduling and you will find it easier to be fair across exams."</w:t>
+      </w:r>
+    </w:p>
+    <w:p/>
     <w:p/>
     <w:p>
       <w:pPr>
@@ -817,10 +1348,7 @@
         </w:tabs>
       </w:pPr>
       <w:r>
-        <w:t xml:space="preserve">Pre-Survey: </w:t>
-      </w:r>
-      <w:r>
-        <w:t>Keeping roommates at bay/background noise control</w:t>
+        <w:t>Pre-Survey: Keeping roommates at bay/background noise control</w:t>
       </w:r>
     </w:p>
     <w:p/>
@@ -876,7 +1404,45 @@
       </w:r>
       <w:proofErr w:type="spellEnd"/>
       <w:r>
-        <w:t xml:space="preserve">, zoom all goes well </w:t>
+        <w:t>, zoom all goes well</w:t>
+      </w:r>
+    </w:p>
+    <w:p>
+      <w:r>
+        <w:t>Post oral exam 1 survey:</w:t>
+      </w:r>
+    </w:p>
+    <w:p>
+      <w:r>
+        <w:t>Around 8 average smoothness out of 10</w:t>
+      </w:r>
+    </w:p>
+    <w:p>
+      <w:r>
+        <w:t>Very smooth</w:t>
+      </w:r>
+    </w:p>
+    <w:p>
+      <w:r>
+        <w:t>Moodle and zoom went well</w:t>
+      </w:r>
+      <w:r>
+        <w:t xml:space="preserve"> </w:t>
+      </w:r>
+    </w:p>
+    <w:p>
+      <w:r>
+        <w:t>Post oral exam 1 survey:</w:t>
+      </w:r>
+    </w:p>
+    <w:p>
+      <w:r>
+        <w:t>It made me very sad.</w:t>
+      </w:r>
+    </w:p>
+    <w:p>
+      <w:r>
+        <w:t>I had fun! Not sure if my students had fun.</w:t>
       </w:r>
     </w:p>
     <w:p>
@@ -884,6 +1450,40 @@
         <w:t>D2: Fun, but grades</w:t>
       </w:r>
     </w:p>
+    <w:p>
+      <w:r>
+        <w:t>Post oral exam 2 survey:</w:t>
+      </w:r>
+    </w:p>
+    <w:p>
+      <w:r>
+        <w:t>Causes TAs (me) undue suffering and misery</w:t>
+      </w:r>
+    </w:p>
+    <w:p>
+      <w:r>
+        <w:t xml:space="preserve">I enjoyed </w:t>
+      </w:r>
+      <w:proofErr w:type="gramStart"/>
+      <w:r>
+        <w:t>getting to talk</w:t>
+      </w:r>
+      <w:proofErr w:type="gramEnd"/>
+      <w:r>
+        <w:t xml:space="preserve"> to my students, and I feel like it's made us more comfortable with each other. I think they're also getting a little more comfortable speaking in programming lingo. I also thought it was a very fast and effective way to see who knows what's going on in the class and who isn't with us at all.</w:t>
+      </w:r>
+    </w:p>
+    <w:p>
+      <w:r>
+        <w:t>It's frustrating when a student comes in fully unprepared</w:t>
+      </w:r>
+    </w:p>
+    <w:p/>
+    <w:p>
+      <w:r>
+        <w:t>D3: It was good</w:t>
+      </w:r>
+    </w:p>
     <w:p/>
     <w:p/>
     <w:p>
@@ -932,6 +1532,7 @@
     </w:p>
     <w:p>
       <w:r>
+        <w:lastRenderedPageBreak/>
         <w:t xml:space="preserve">Asked </w:t>
       </w:r>
       <w:proofErr w:type="gramStart"/>
@@ -946,6 +1547,165 @@
     <w:p>
       <w:r>
         <w:t xml:space="preserve">Someone else asked what kind, made more a lot of different interpretations </w:t>
+      </w:r>
+    </w:p>
+    <w:p/>
+    <w:p>
+      <w:r>
+        <w:t>Post Oral exam 2 survey:</w:t>
+      </w:r>
+    </w:p>
+    <w:p>
+      <w:r>
+        <w:t xml:space="preserve">Don't prompt too much, if </w:t>
+      </w:r>
+      <w:proofErr w:type="gramStart"/>
+      <w:r>
+        <w:t>student</w:t>
+      </w:r>
+      <w:proofErr w:type="gramEnd"/>
+      <w:r>
+        <w:t xml:space="preserve"> doesn't have a clear </w:t>
+      </w:r>
+      <w:proofErr w:type="gramStart"/>
+      <w:r>
+        <w:t>answer</w:t>
+      </w:r>
+      <w:proofErr w:type="gramEnd"/>
+      <w:r>
+        <w:t xml:space="preserve"> then move on (to save mental anguish)</w:t>
+      </w:r>
+    </w:p>
+    <w:p/>
+    <w:p/>
+    <w:p>
+      <w:pPr>
+        <w:rPr>
+          <w:i/>
+          <w:iCs/>
+        </w:rPr>
+      </w:pPr>
+      <w:r>
+        <w:rPr>
+          <w:i/>
+          <w:iCs/>
+        </w:rPr>
+        <w:t>Preparing students for the oral exam</w:t>
+      </w:r>
+    </w:p>
+    <w:p>
+      <w:r>
+        <w:t>Post oral exam 2 survey:</w:t>
+      </w:r>
+    </w:p>
+    <w:p>
+      <w:r>
+        <w:t xml:space="preserve">I would encourage future TAs to get their students talking about R or SAS first thing in the semester and enforce </w:t>
+      </w:r>
+      <w:proofErr w:type="gramStart"/>
+      <w:r>
+        <w:t>the vocabulary</w:t>
+      </w:r>
+      <w:proofErr w:type="gramEnd"/>
+      <w:r>
+        <w:t>. So many of my students are averse to using the correct terminology - some are still saying "variable" when they mean "observation", so it's hard to figure out what they mean.</w:t>
+      </w:r>
+    </w:p>
+    <w:p/>
+    <w:p>
+      <w:r>
+        <w:t xml:space="preserve">D3: Making </w:t>
+      </w:r>
+      <w:proofErr w:type="gramStart"/>
+      <w:r>
+        <w:t>first</w:t>
+      </w:r>
+      <w:proofErr w:type="gramEnd"/>
+      <w:r>
+        <w:t xml:space="preserve"> one weighted less to prepare for the second </w:t>
+      </w:r>
+    </w:p>
+    <w:p>
+      <w:r>
+        <w:t xml:space="preserve">Perhaps having ICAs </w:t>
+      </w:r>
+      <w:proofErr w:type="gramStart"/>
+      <w:r>
+        <w:t>have</w:t>
+      </w:r>
+      <w:proofErr w:type="gramEnd"/>
+      <w:r>
+        <w:t xml:space="preserve"> an oral component</w:t>
+      </w:r>
+    </w:p>
+    <w:p>
+      <w:r>
+        <w:t>Getting them used to practicing explaining topics, maybe groups?</w:t>
+      </w:r>
+    </w:p>
+    <w:p>
+      <w:r>
+        <w:t xml:space="preserve">R markdown presentation, for </w:t>
+      </w:r>
+      <w:proofErr w:type="gramStart"/>
+      <w:r>
+        <w:t>business people</w:t>
+      </w:r>
+      <w:proofErr w:type="gramEnd"/>
+      <w:r>
+        <w:t xml:space="preserve"> another TA idea </w:t>
+      </w:r>
+    </w:p>
+    <w:p>
+      <w:r>
+        <w:t xml:space="preserve">Might be too complicated </w:t>
+      </w:r>
+    </w:p>
+    <w:p/>
+    <w:p>
+      <w:pPr>
+        <w:rPr>
+          <w:i/>
+          <w:iCs/>
+        </w:rPr>
+      </w:pPr>
+      <w:r>
+        <w:rPr>
+          <w:i/>
+          <w:iCs/>
+        </w:rPr>
+        <w:t xml:space="preserve">Interpreting student responses </w:t>
+      </w:r>
+    </w:p>
+    <w:p>
+      <w:r>
+        <w:t>D2:</w:t>
+      </w:r>
+    </w:p>
+    <w:p>
+      <w:r>
+        <w:t>More open-ended questions students meandered a bit more</w:t>
+      </w:r>
+    </w:p>
+    <w:p>
+      <w:proofErr w:type="gramStart"/>
+      <w:r>
+        <w:t>Also</w:t>
+      </w:r>
+      <w:proofErr w:type="gramEnd"/>
+      <w:r>
+        <w:t xml:space="preserve"> someone else said people were lingering on a particular kind of question </w:t>
+      </w:r>
+    </w:p>
+    <w:p/>
+    <w:p>
+      <w:r>
+        <w:t>Post oral exam 2 survey:</w:t>
+      </w:r>
+    </w:p>
+    <w:p>
+      <w:r>
+        <w:t>Figuring out what students are saying is like squeezing water out of a stone."</w:t>
       </w:r>
     </w:p>
     <w:p/>
@@ -988,7 +1748,7 @@
           <w:i/>
           <w:iCs/>
         </w:rPr>
-        <w:t>Student results (fairness)</w:t>
+        <w:t xml:space="preserve">Student results </w:t>
       </w:r>
     </w:p>
     <w:p>
@@ -998,6 +1758,9 @@
       <w:r>
         <w:t xml:space="preserve">Overall average and distribution? Based on question difference, and making sure it didn’t’ make crazy distribution </w:t>
       </w:r>
+      <w:r>
+        <w:t>(fairness)</w:t>
+      </w:r>
     </w:p>
     <w:p>
       <w:r>
@@ -1014,22 +1777,62 @@
     </w:p>
     <w:p>
       <w:r>
-        <w:t>Someone else mentioned 85% (from discussion of grading scale)</w:t>
-      </w:r>
-    </w:p>
-    <w:p/>
-    <w:p>
-      <w:pPr>
-        <w:rPr>
-          <w:i/>
-          <w:iCs/>
-        </w:rPr>
-      </w:pPr>
-      <w:r>
-        <w:rPr>
-          <w:i/>
-          <w:iCs/>
-        </w:rPr>
+        <w:t>Someone else mentioned 85% (from discussion of grading scale</w:t>
+      </w:r>
+      <w:r>
+        <w:t>, fairness)</w:t>
+      </w:r>
+    </w:p>
+    <w:p>
+      <w:r>
+        <w:t>D3: One TA had their people switch days, and scores were worse</w:t>
+      </w:r>
+    </w:p>
+    <w:p>
+      <w:r>
+        <w:t>Another said their group did much better this time</w:t>
+      </w:r>
+    </w:p>
+    <w:p>
+      <w:r>
+        <w:t xml:space="preserve">What was your average? </w:t>
+      </w:r>
+      <w:proofErr w:type="gramStart"/>
+      <w:r>
+        <w:t>Asking about</w:t>
+      </w:r>
+      <w:proofErr w:type="gramEnd"/>
+      <w:r>
+        <w:t xml:space="preserve"> another question that lots of people seemed to struggle with </w:t>
+      </w:r>
+    </w:p>
+    <w:p>
+      <w:r>
+        <w:t xml:space="preserve">Send individual </w:t>
+      </w:r>
+      <w:proofErr w:type="gramStart"/>
+      <w:r>
+        <w:t>form</w:t>
+      </w:r>
+      <w:proofErr w:type="gramEnd"/>
+      <w:r>
+        <w:t xml:space="preserve"> for student feedback</w:t>
+      </w:r>
+    </w:p>
+    <w:p/>
+    <w:p>
+      <w:pPr>
+        <w:rPr>
+          <w:i/>
+          <w:iCs/>
+        </w:rPr>
+      </w:pPr>
+      <w:r>
+        <w:rPr>
+          <w:i/>
+          <w:iCs/>
+        </w:rPr>
+        <w:lastRenderedPageBreak/>
         <w:t>Grading scale (fairness)</w:t>
       </w:r>
     </w:p>
@@ -1040,11 +1843,61 @@
         </w:tabs>
       </w:pPr>
       <w:r>
-        <w:t xml:space="preserve">Pre-Survey: </w:t>
-      </w:r>
-      <w:r>
-        <w:t>2.) Students may disagree with judgment about grade, and if it's a bit subjective, how do we make them feel like that's fair?"</w:t>
-      </w:r>
+        <w:t>Pre-Survey: 2.) Students may disagree with judgment about grade, and if it's a bit subjective, how do we make them feel like that's fair?"</w:t>
+      </w:r>
+    </w:p>
+    <w:p>
+      <w:pPr>
+        <w:tabs>
+          <w:tab w:val="left" w:pos="991"/>
+        </w:tabs>
+      </w:pPr>
+    </w:p>
+    <w:p>
+      <w:pPr>
+        <w:tabs>
+          <w:tab w:val="left" w:pos="991"/>
+        </w:tabs>
+      </w:pPr>
+      <w:r>
+        <w:t>Post oral exam 1 survey:</w:t>
+      </w:r>
+    </w:p>
+    <w:p>
+      <w:pPr>
+        <w:tabs>
+          <w:tab w:val="left" w:pos="991"/>
+        </w:tabs>
+      </w:pPr>
+      <w:r>
+        <w:t>Overall, yes (fair grading) -- the "harsh" penalties are avoidable if students prepare</w:t>
+      </w:r>
+    </w:p>
+    <w:p>
+      <w:r>
+        <w:t>I think grading was mostly fair, though I perhaps was also more lenient</w:t>
+      </w:r>
+    </w:p>
+    <w:p>
+      <w:r>
+        <w:t xml:space="preserve">Maybe not. Some behaviors of different levels </w:t>
+      </w:r>
+      <w:proofErr w:type="gramStart"/>
+      <w:r>
+        <w:t>have to</w:t>
+      </w:r>
+      <w:proofErr w:type="gramEnd"/>
+      <w:r>
+        <w:t xml:space="preserve"> be divided into the same level for the rubric. Maybe we can add more levels?</w:t>
+      </w:r>
+    </w:p>
+    <w:p/>
+    <w:p>
+      <w:pPr>
+        <w:tabs>
+          <w:tab w:val="left" w:pos="991"/>
+        </w:tabs>
+      </w:pPr>
     </w:p>
     <w:p/>
     <w:p>
@@ -1170,7 +2023,29 @@
     <w:p/>
     <w:p>
       <w:r>
-        <w:lastRenderedPageBreak/>
+        <w:t>Post oral exam 1 survey:</w:t>
+      </w:r>
+    </w:p>
+    <w:p>
+      <w:r>
+        <w:t>as the questions were relatively straightforward.</w:t>
+      </w:r>
+    </w:p>
+    <w:p>
+      <w:proofErr w:type="gramStart"/>
+      <w:r>
+        <w:t>Maybe</w:t>
+      </w:r>
+      <w:proofErr w:type="gramEnd"/>
+      <w:r>
+        <w:t xml:space="preserve"> not clear what answer is expected. Questions are too broad compared to the expected answer.</w:t>
+      </w:r>
+    </w:p>
+    <w:p/>
+    <w:p/>
+    <w:p/>
+    <w:p>
+      <w:r>
         <w:t xml:space="preserve">D2: Maybe </w:t>
       </w:r>
       <w:proofErr w:type="gramStart"/>
@@ -1204,16 +2079,304 @@
     </w:p>
     <w:p/>
     <w:p>
-      <w:pPr>
-        <w:rPr>
-          <w:i/>
-          <w:iCs/>
-        </w:rPr>
-      </w:pPr>
-    </w:p>
-    <w:p>
-      <w:r>
-        <w:t xml:space="preserve">Comparison to other exam formats </w:t>
+      <w:r>
+        <w:t xml:space="preserve">D3: Changing grade on </w:t>
+      </w:r>
+      <w:proofErr w:type="gramStart"/>
+      <w:r>
+        <w:t>6 point</w:t>
+      </w:r>
+      <w:proofErr w:type="gramEnd"/>
+      <w:r>
+        <w:t xml:space="preserve"> question, rescaling grades </w:t>
+      </w:r>
+    </w:p>
+    <w:p/>
+    <w:p>
+      <w:pPr>
+        <w:rPr>
+          <w:i/>
+          <w:iCs/>
+        </w:rPr>
+      </w:pPr>
+    </w:p>
+    <w:p>
+      <w:pPr>
+        <w:rPr>
+          <w:i/>
+          <w:iCs/>
+        </w:rPr>
+      </w:pPr>
+      <w:r>
+        <w:rPr>
+          <w:i/>
+          <w:iCs/>
+        </w:rPr>
+        <w:t xml:space="preserve">Comparison to other </w:t>
+      </w:r>
+      <w:r>
+        <w:rPr>
+          <w:i/>
+          <w:iCs/>
+        </w:rPr>
+        <w:t>assessments (HW, tests)</w:t>
+      </w:r>
+    </w:p>
+    <w:p>
+      <w:r>
+        <w:t>Post oral exam 1 survey:</w:t>
+      </w:r>
+    </w:p>
+    <w:p>
+      <w:r>
+        <w:t>feel like a paper quiz can serve the same goal</w:t>
+      </w:r>
+    </w:p>
+    <w:p/>
+    <w:p>
+      <w:r>
+        <w:t>Post oral exam 2 Survey:</w:t>
+      </w:r>
+    </w:p>
+    <w:p>
+      <w:r>
+        <w:t xml:space="preserve">50/50 It’s complicated and disagree that it’s the same or could accomplish the same things </w:t>
+      </w:r>
+    </w:p>
+    <w:p>
+      <w:r>
+        <w:t>You could certainly *make* the Oral Exam a Moodle quiz, but you lose the integrity that comes with a closed-door, 1:1 environment.</w:t>
+      </w:r>
+    </w:p>
+    <w:p>
+      <w:r>
+        <w:t>If our goal is to evaluate how well students can produce knowledge "on command" then Moodle quizzes with full access to notes and sufficient time don't well encapsulate that. A Moodle quiz with questions requiring longer answers than just regurgitation of use-cases may be able to capture that to some degree but may end up measuring something different instead.</w:t>
+      </w:r>
+    </w:p>
+    <w:p>
+      <w:r>
+        <w:t xml:space="preserve">oral </w:t>
+      </w:r>
+      <w:proofErr w:type="gramStart"/>
+      <w:r>
+        <w:t>exam</w:t>
+      </w:r>
+      <w:proofErr w:type="gramEnd"/>
+      <w:r>
+        <w:t xml:space="preserve"> give harder questions. but if we can grade </w:t>
+      </w:r>
+      <w:proofErr w:type="spellStart"/>
+      <w:r>
+        <w:t>moodle</w:t>
+      </w:r>
+      <w:proofErr w:type="spellEnd"/>
+      <w:r>
+        <w:t xml:space="preserve"> quiz by human I guess they are the same. then the only difference is close book or not. </w:t>
+      </w:r>
+    </w:p>
+    <w:p>
+      <w:r>
+        <w:t xml:space="preserve">The oral exam tests whether you're able to explain the topics we cover in class, which a quiz doesn't do. *Maybe* if a quiz were free response, this would be </w:t>
+      </w:r>
+      <w:proofErr w:type="gramStart"/>
+      <w:r>
+        <w:t>similar to</w:t>
+      </w:r>
+      <w:proofErr w:type="gramEnd"/>
+      <w:r>
+        <w:t xml:space="preserve"> an oral exam, but less lenient than an oral exam - in an oral exam, if a student says something confusing, they can still get points for correcting course.</w:t>
+      </w:r>
+    </w:p>
+    <w:p>
+      <w:r>
+        <w:t>More follow-up things, easier to know how deep students understand questions</w:t>
+      </w:r>
+    </w:p>
+    <w:p/>
+    <w:p/>
+    <w:p>
+      <w:r>
+        <w:t xml:space="preserve">D3: “Would </w:t>
+      </w:r>
+      <w:proofErr w:type="spellStart"/>
+      <w:r>
+        <w:t>ya’ll</w:t>
+      </w:r>
+      <w:proofErr w:type="spellEnd"/>
+      <w:r>
+        <w:t xml:space="preserve"> do Oral exams in your own class”?</w:t>
+      </w:r>
+    </w:p>
+    <w:p>
+      <w:pPr>
+        <w:rPr>
+          <w:i/>
+          <w:iCs/>
+        </w:rPr>
+      </w:pPr>
+      <w:r>
+        <w:t xml:space="preserve">Much harder than HW, takes more time, since it </w:t>
+      </w:r>
+      <w:proofErr w:type="gramStart"/>
+      <w:r>
+        <w:t>has to</w:t>
+      </w:r>
+      <w:proofErr w:type="gramEnd"/>
+      <w:r>
+        <w:t xml:space="preserve"> be specific time</w:t>
+      </w:r>
+      <w:r>
+        <w:rPr>
+          <w:i/>
+          <w:iCs/>
+        </w:rPr>
+        <w:t xml:space="preserve"> </w:t>
+      </w:r>
+    </w:p>
+    <w:p>
+      <w:r>
+        <w:t xml:space="preserve">It’s much more like a HW or Quiz, or just another version of it, so I don’t think </w:t>
+      </w:r>
+      <w:proofErr w:type="gramStart"/>
+      <w:r>
+        <w:t>it’s not</w:t>
+      </w:r>
+      <w:proofErr w:type="gramEnd"/>
+      <w:r>
+        <w:t xml:space="preserve"> bad</w:t>
+      </w:r>
+    </w:p>
+    <w:p>
+      <w:r>
+        <w:t>How is it grading? “I prefer HW, more flexible” again</w:t>
+      </w:r>
+    </w:p>
+    <w:p>
+      <w:r>
+        <w:t>It does track what we want with the %&gt;%</w:t>
+      </w:r>
+    </w:p>
+    <w:p/>
+    <w:p>
+      <w:pPr>
+        <w:rPr>
+          <w:i/>
+          <w:iCs/>
+        </w:rPr>
+      </w:pPr>
+      <w:r>
+        <w:rPr>
+          <w:i/>
+          <w:iCs/>
+        </w:rPr>
+        <w:t>Usefulness of oral exam format itself</w:t>
+      </w:r>
+    </w:p>
+    <w:p>
+      <w:r>
+        <w:t>Post oral exam 1 survey:</w:t>
+      </w:r>
+    </w:p>
+    <w:p>
+      <w:r>
+        <w:t xml:space="preserve">Average 7 out of 10 asking about its usefulness </w:t>
+      </w:r>
+    </w:p>
+    <w:p>
+      <w:r>
+        <w:t xml:space="preserve">Mostly just reinforced ideas that I was already getting from both the </w:t>
+      </w:r>
+      <w:proofErr w:type="spellStart"/>
+      <w:r>
+        <w:t>homeworks</w:t>
+      </w:r>
+      <w:proofErr w:type="spellEnd"/>
+      <w:r>
+        <w:t xml:space="preserve"> and seeing students in class </w:t>
+      </w:r>
+      <w:proofErr w:type="gramStart"/>
+      <w:r>
+        <w:t>in regard to</w:t>
+      </w:r>
+      <w:proofErr w:type="gramEnd"/>
+      <w:r>
+        <w:t xml:space="preserve"> their uptake of material</w:t>
+      </w:r>
+    </w:p>
+    <w:p/>
+    <w:p>
+      <w:r>
+        <w:t>Post oral exam 2 survey:</w:t>
+      </w:r>
+    </w:p>
+    <w:p>
+      <w:r>
+        <w:t xml:space="preserve">"One student had no clue what the %&gt;% was (answer to the tune </w:t>
+      </w:r>
+      <w:proofErr w:type="gramStart"/>
+      <w:r>
+        <w:t>of ""</w:t>
+      </w:r>
+      <w:proofErr w:type="gramEnd"/>
+      <w:r>
+        <w:t>checks if the % is greater than""), so we are catching what we want to. Did fine on other questions, though.</w:t>
+      </w:r>
+    </w:p>
+    <w:p>
+      <w:r>
+        <w:t xml:space="preserve">I enjoyed </w:t>
+      </w:r>
+      <w:proofErr w:type="gramStart"/>
+      <w:r>
+        <w:t>getting to talk</w:t>
+      </w:r>
+      <w:proofErr w:type="gramEnd"/>
+      <w:r>
+        <w:t xml:space="preserve"> to my students, and I feel like it's made us more comfortable with each other. I think they're also getting a little more comfortable speaking in programming lingo. I also thought it was a very fast and effective way to see who knows what's going on in the class and who isn't with us at all.</w:t>
+      </w:r>
+    </w:p>
+    <w:p/>
+    <w:p/>
+    <w:p/>
+    <w:p>
+      <w:pPr>
+        <w:rPr>
+          <w:i/>
+          <w:iCs/>
+        </w:rPr>
+      </w:pPr>
+      <w:r>
+        <w:rPr>
+          <w:i/>
+          <w:iCs/>
+        </w:rPr>
+        <w:t xml:space="preserve">How much time </w:t>
+      </w:r>
+      <w:proofErr w:type="gramStart"/>
+      <w:r>
+        <w:rPr>
+          <w:i/>
+          <w:iCs/>
+        </w:rPr>
+        <w:t>for</w:t>
+      </w:r>
+      <w:proofErr w:type="gramEnd"/>
+      <w:r>
+        <w:rPr>
+          <w:i/>
+          <w:iCs/>
+        </w:rPr>
+        <w:t xml:space="preserve"> the exam</w:t>
+      </w:r>
+    </w:p>
+    <w:p>
+      <w:r>
+        <w:t>D3: 5 minutes might not be enough</w:t>
+      </w:r>
+    </w:p>
+    <w:p>
+      <w:r>
+        <w:t xml:space="preserve">Sometimes people can do it in 2 minutes </w:t>
       </w:r>
     </w:p>
     <w:p/>
@@ -1274,731 +2437,10 @@
         <w:t>Tas being asked to do oral exam in person</w:t>
       </w:r>
     </w:p>
-    <w:p/>
-    <w:p/>
-    <w:p/>
-    <w:p/>
-    <w:p/>
-    <w:p/>
-    <w:p/>
-    <w:p>
-      <w:pPr>
-        <w:rPr>
-          <w:b/>
-          <w:bCs/>
-        </w:rPr>
-      </w:pPr>
-      <w:r>
-        <w:rPr>
-          <w:b/>
-          <w:bCs/>
-        </w:rPr>
-        <w:t>Looking at surveys round 2 (looking at context and the questions being asked especially, noticing differences in the two data sources as well)</w:t>
-      </w:r>
-    </w:p>
-    <w:p>
-      <w:pPr>
-        <w:rPr>
-          <w:i/>
-          <w:iCs/>
-        </w:rPr>
-      </w:pPr>
-    </w:p>
-    <w:p>
-      <w:pPr>
-        <w:rPr>
-          <w:i/>
-          <w:iCs/>
-        </w:rPr>
-      </w:pPr>
-      <w:r>
-        <w:rPr>
-          <w:i/>
-          <w:iCs/>
-        </w:rPr>
-        <w:t>Post Oral exam 1 survey</w:t>
-      </w:r>
-    </w:p>
-    <w:p>
-      <w:r>
-        <w:t xml:space="preserve">Q: </w:t>
-      </w:r>
-      <w:r>
-        <w:t xml:space="preserve">On a scale of 1 (very poorly) to 10 (very smoothly), how do you think the administration of the exam went? That is, consider the mechanics of the exam here (Moodle scheduler, use of Zoom, use of </w:t>
-      </w:r>
-      <w:proofErr w:type="gramStart"/>
-      <w:r>
-        <w:t>the Moodle</w:t>
-      </w:r>
-      <w:proofErr w:type="gramEnd"/>
-      <w:r>
-        <w:t xml:space="preserve"> rubric).</w:t>
-      </w:r>
-    </w:p>
-    <w:p/>
-    <w:p>
-      <w:r>
-        <w:t>8</w:t>
-      </w:r>
-    </w:p>
-    <w:p>
-      <w:r>
-        <w:t>8</w:t>
-      </w:r>
-    </w:p>
-    <w:p>
-      <w:r>
-        <w:t>8</w:t>
-      </w:r>
-    </w:p>
-    <w:p>
-      <w:r>
-        <w:t>6</w:t>
-      </w:r>
-    </w:p>
-    <w:p>
-      <w:r>
-        <w:t>10</w:t>
-      </w:r>
-    </w:p>
-    <w:p>
-      <w:r>
-        <w:t>9</w:t>
-      </w:r>
-    </w:p>
-    <w:p/>
-    <w:p>
-      <w:r>
-        <w:t>Q:</w:t>
-      </w:r>
-      <w:r>
-        <w:t xml:space="preserve"> Please provide any </w:t>
-      </w:r>
-      <w:proofErr w:type="gramStart"/>
-      <w:r>
-        <w:t>detail</w:t>
-      </w:r>
-      <w:proofErr w:type="gramEnd"/>
-      <w:r>
-        <w:t xml:space="preserve"> to the above question about oral exam administration here.</w:t>
-      </w:r>
-    </w:p>
-    <w:p/>
-    <w:p>
-      <w:r>
-        <w:t xml:space="preserve">Very smooth - could be improved with slightly longer time periods (so if TA builds in more breaks) and I would like </w:t>
-      </w:r>
-      <w:proofErr w:type="gramStart"/>
-      <w:r>
-        <w:t>bigger</w:t>
-      </w:r>
-      <w:proofErr w:type="gramEnd"/>
-      <w:r>
-        <w:t xml:space="preserve"> point scale (more ability to give partial credit).</w:t>
-      </w:r>
-    </w:p>
-    <w:p>
-      <w:r>
-        <w:t>Scheduler and Zoom things went well. Sometimes it is a little bit hard to determine which level it should be.</w:t>
-      </w:r>
-    </w:p>
-    <w:p/>
-    <w:p>
-      <w:r>
-        <w:t xml:space="preserve">Q: </w:t>
-      </w:r>
-      <w:r>
-        <w:t>Do you think the grading of the exams was fair to the students? If not, why and how could it be improved?</w:t>
-      </w:r>
-    </w:p>
-    <w:p/>
-    <w:p>
-      <w:r>
-        <w:t>Overall, yes -- the "harsh" penalties are avoidable if students prepare, as the questions were relatively straightforward.</w:t>
-      </w:r>
-    </w:p>
-    <w:p>
-      <w:proofErr w:type="gramStart"/>
-      <w:r>
-        <w:t>Maybe</w:t>
-      </w:r>
-      <w:proofErr w:type="gramEnd"/>
-      <w:r>
-        <w:t xml:space="preserve"> not clear what answer is expected. Questions are too broad compared to the expected answer.</w:t>
-      </w:r>
-    </w:p>
-    <w:p>
-      <w:r>
-        <w:t>It was fair, but as above: I want to be able to assign partial credit to distinguish between correct answers that took a lot of poking and correct answers without poking.</w:t>
-      </w:r>
-    </w:p>
-    <w:p>
-      <w:r>
-        <w:t>I think grading was mostly fair, though I perhaps was also more lenient</w:t>
-      </w:r>
-    </w:p>
-    <w:p>
-      <w:proofErr w:type="gramStart"/>
-      <w:r>
-        <w:t>not</w:t>
-      </w:r>
-      <w:proofErr w:type="gramEnd"/>
-      <w:r>
-        <w:t xml:space="preserve"> sure, seems some students expect to see the example code in my second day. </w:t>
-      </w:r>
-    </w:p>
-    <w:p>
-      <w:r>
-        <w:t xml:space="preserve">Maybe not. Some behaviors of different levels </w:t>
-      </w:r>
-      <w:proofErr w:type="gramStart"/>
-      <w:r>
-        <w:t>have to</w:t>
-      </w:r>
-      <w:proofErr w:type="gramEnd"/>
-      <w:r>
-        <w:t xml:space="preserve"> be divided into the same level for the rubric. Maybe we can add more levels?</w:t>
-      </w:r>
-    </w:p>
-    <w:p/>
-    <w:p>
-      <w:r>
-        <w:t xml:space="preserve">Q: </w:t>
-      </w:r>
-      <w:r>
-        <w:t>Logistically, do you have any concerns about giving the second oral exam?</w:t>
-      </w:r>
-    </w:p>
-    <w:p/>
-    <w:p>
-      <w:r>
-        <w:t xml:space="preserve">Being awake (with other exams that week)! </w:t>
-      </w:r>
-    </w:p>
-    <w:p>
-      <w:r>
-        <w:t>Time concerns mostly. 15 hours on Zoom will drive me insane.</w:t>
-      </w:r>
-    </w:p>
-    <w:p>
-      <w:r>
-        <w:t>None! I hope we have a surprise code on it though, one they haven't seen before.</w:t>
-      </w:r>
-    </w:p>
-    <w:p>
-      <w:r>
-        <w:t>Zoom failing to do waiting rooms mostly</w:t>
-      </w:r>
-    </w:p>
-    <w:p>
-      <w:r>
-        <w:t>how to make everyone register and show up on time</w:t>
-      </w:r>
-    </w:p>
-    <w:p>
-      <w:r>
-        <w:t>NA</w:t>
-      </w:r>
-    </w:p>
-    <w:p/>
-    <w:p/>
-    <w:p>
-      <w:r>
-        <w:t xml:space="preserve">Q: </w:t>
-      </w:r>
-      <w:r>
-        <w:t>On a scale of 1 (very poor) to 10 (very useful), how would you rate the use of the oral exam generally?</w:t>
-      </w:r>
-    </w:p>
-    <w:p/>
-    <w:p>
-      <w:r>
-        <w:t>8</w:t>
-      </w:r>
-    </w:p>
-    <w:p>
-      <w:r>
-        <w:t>2</w:t>
-      </w:r>
-    </w:p>
-    <w:p>
-      <w:r>
-        <w:t>9</w:t>
-      </w:r>
-    </w:p>
-    <w:p>
-      <w:r>
-        <w:t>6</w:t>
-      </w:r>
-    </w:p>
-    <w:p>
-      <w:r>
-        <w:t>8</w:t>
-      </w:r>
-    </w:p>
-    <w:p>
-      <w:r>
-        <w:t>9</w:t>
-      </w:r>
-    </w:p>
-    <w:p/>
-    <w:p/>
-    <w:p>
-      <w:r>
-        <w:t xml:space="preserve">Q: </w:t>
-      </w:r>
-      <w:r>
-        <w:t>Do you have any other thoughts about oral exams? Please share them here!</w:t>
-      </w:r>
-    </w:p>
-    <w:p>
-      <w:r>
-        <w:t>BLANK</w:t>
-      </w:r>
-    </w:p>
-    <w:p>
-      <w:r>
-        <w:t>It made me very sad.</w:t>
-      </w:r>
-    </w:p>
-    <w:p>
-      <w:r>
-        <w:t>I had fun! Not sure if my students had fun.</w:t>
-      </w:r>
-    </w:p>
-    <w:p>
-      <w:r>
-        <w:t xml:space="preserve">Mostly just reinforced ideas that I was already getting from both the </w:t>
-      </w:r>
-      <w:proofErr w:type="spellStart"/>
-      <w:r>
-        <w:t>homeworks</w:t>
-      </w:r>
-      <w:proofErr w:type="spellEnd"/>
-      <w:r>
-        <w:t xml:space="preserve"> and seeing students in class </w:t>
-      </w:r>
-      <w:proofErr w:type="gramStart"/>
-      <w:r>
-        <w:t>in regard to</w:t>
-      </w:r>
-      <w:proofErr w:type="gramEnd"/>
-      <w:r>
-        <w:t xml:space="preserve"> their uptake of material</w:t>
-      </w:r>
-    </w:p>
-    <w:p>
-      <w:r>
-        <w:t xml:space="preserve">feel like a paper quiz can serve the same goal </w:t>
-      </w:r>
-    </w:p>
-    <w:p>
-      <w:r>
-        <w:t>BLANK</w:t>
-      </w:r>
-    </w:p>
-    <w:p/>
-    <w:p>
-      <w:pPr>
-        <w:rPr>
-          <w:i/>
-          <w:iCs/>
-        </w:rPr>
-      </w:pPr>
-    </w:p>
-    <w:p>
-      <w:pPr>
-        <w:rPr>
-          <w:i/>
-          <w:iCs/>
-        </w:rPr>
-      </w:pPr>
-    </w:p>
-    <w:p>
-      <w:pPr>
-        <w:rPr>
-          <w:i/>
-          <w:iCs/>
-        </w:rPr>
-      </w:pPr>
-    </w:p>
-    <w:p>
-      <w:pPr>
-        <w:rPr>
-          <w:i/>
-          <w:iCs/>
-        </w:rPr>
-      </w:pPr>
-      <w:r>
-        <w:rPr>
-          <w:i/>
-          <w:iCs/>
-        </w:rPr>
-        <w:t>Post Oral Exam 2 Survey</w:t>
-      </w:r>
-    </w:p>
-    <w:p>
-      <w:pPr>
-        <w:rPr>
-          <w:i/>
-          <w:iCs/>
-        </w:rPr>
-      </w:pPr>
-    </w:p>
-    <w:p>
-      <w:r>
-        <w:t xml:space="preserve">Q: </w:t>
-      </w:r>
-      <w:r>
-        <w:t xml:space="preserve">After the first oral exam, a few people commented that a </w:t>
-      </w:r>
-      <w:proofErr w:type="spellStart"/>
-      <w:r>
-        <w:t>moodle</w:t>
-      </w:r>
-      <w:proofErr w:type="spellEnd"/>
-      <w:r>
-        <w:t xml:space="preserve"> quiz would have accomplished the same thing. Do you agree or disagree with this?</w:t>
-      </w:r>
-    </w:p>
-    <w:p/>
-    <w:p>
-      <w:r>
-        <w:t>It's Complicated</w:t>
-      </w:r>
-    </w:p>
-    <w:p>
-      <w:r>
-        <w:t>Disagree</w:t>
-      </w:r>
-    </w:p>
-    <w:p>
-      <w:r>
-        <w:t>It's Complicated</w:t>
-      </w:r>
-    </w:p>
-    <w:p>
-      <w:r>
-        <w:t>It's Complicated</w:t>
-      </w:r>
-    </w:p>
-    <w:p>
-      <w:r>
-        <w:t>Disagree</w:t>
-      </w:r>
-    </w:p>
-    <w:p>
-      <w:r>
-        <w:t>Disagree</w:t>
-      </w:r>
-    </w:p>
-    <w:p/>
-    <w:p>
-      <w:r>
-        <w:t xml:space="preserve">Q: </w:t>
-      </w:r>
-      <w:r>
-        <w:t>Please explain your answer to the previous question about the utility of an oral exam vs a normal quiz.</w:t>
-      </w:r>
-    </w:p>
-    <w:p/>
-    <w:p>
-      <w:r>
-        <w:t>You could certainly *make* the Oral Exam a Moodle quiz, but you lose the integrity that comes with a closed-door, 1:1 environment.</w:t>
-      </w:r>
-    </w:p>
-    <w:p>
-      <w:r>
-        <w:t>If our goal is to evaluate how well students can produce knowledge "on command" then Moodle quizzes with full access to notes and sufficient time don't well encapsulate that. A Moodle quiz with questions requiring longer answers than just regurgitation of use-cases may be able to capture that to some degree but may end up measuring something different instead.</w:t>
-      </w:r>
-    </w:p>
-    <w:p>
-      <w:r>
-        <w:t xml:space="preserve">oral </w:t>
-      </w:r>
-      <w:proofErr w:type="gramStart"/>
-      <w:r>
-        <w:t>exam</w:t>
-      </w:r>
-      <w:proofErr w:type="gramEnd"/>
-      <w:r>
-        <w:t xml:space="preserve"> give harder questions. but if we can grade </w:t>
-      </w:r>
-      <w:proofErr w:type="spellStart"/>
-      <w:r>
-        <w:t>moodle</w:t>
-      </w:r>
-      <w:proofErr w:type="spellEnd"/>
-      <w:r>
-        <w:t xml:space="preserve"> quiz by human I guess they are the same. then the only difference is close book or not. </w:t>
-      </w:r>
-    </w:p>
-    <w:p>
-      <w:r>
-        <w:t>Causes TAs (me) undue suffering and misery</w:t>
-      </w:r>
-    </w:p>
-    <w:p>
-      <w:r>
-        <w:t xml:space="preserve">The oral exam tests whether you're able to explain the topics we cover in class, which a quiz doesn't do. *Maybe* if a quiz were free response, this would be </w:t>
-      </w:r>
-      <w:proofErr w:type="gramStart"/>
-      <w:r>
-        <w:t>similar to</w:t>
-      </w:r>
-      <w:proofErr w:type="gramEnd"/>
-      <w:r>
-        <w:t xml:space="preserve"> an oral exam, but less lenient than an oral exam - in an oral exam, if a student says something confusing, they can still get points for correcting course.</w:t>
-      </w:r>
-    </w:p>
-    <w:p>
-      <w:r>
-        <w:t>More follow-up things, easier to know how deep students understand questions</w:t>
-      </w:r>
-    </w:p>
-    <w:p/>
-    <w:p>
-      <w:r>
-        <w:t xml:space="preserve">Q: </w:t>
-      </w:r>
-      <w:r>
-        <w:t>What positive things (if any) about the oral exam experience can you share?</w:t>
-      </w:r>
-    </w:p>
-    <w:p/>
-    <w:p>
-      <w:r>
-        <w:t>The Oral Exam experience was nice in the sense that students who clearly knew the material were able to showcase this understanding, while highlighting areas in which others need to improve.</w:t>
-      </w:r>
-    </w:p>
-    <w:p>
-      <w:r>
-        <w:t xml:space="preserve">"One student had no clue what the %&gt;% was (answer to the tune </w:t>
-      </w:r>
-      <w:proofErr w:type="gramStart"/>
-      <w:r>
-        <w:t>of ""</w:t>
-      </w:r>
-      <w:proofErr w:type="gramEnd"/>
-      <w:r>
-        <w:t>checks if the % is greater than""), so we are catching what we want to. Did fine on other questions, though.</w:t>
-      </w:r>
-    </w:p>
-    <w:p>
-      <w:r>
-        <w:t>Two students independently told me they really like the oral exam format.</w:t>
-      </w:r>
-    </w:p>
-    <w:p>
-      <w:r>
-        <w:t>Students were noticeably more confident, comfortable on the second oral exam."</w:t>
-      </w:r>
-    </w:p>
-    <w:p>
-      <w:r>
-        <w:t>BLANK</w:t>
-      </w:r>
-    </w:p>
-    <w:p>
-      <w:r>
-        <w:lastRenderedPageBreak/>
-        <w:t>BLANK</w:t>
-      </w:r>
-    </w:p>
-    <w:p>
-      <w:r>
-        <w:t xml:space="preserve">I enjoyed </w:t>
-      </w:r>
-      <w:proofErr w:type="gramStart"/>
-      <w:r>
-        <w:t>getting to talk</w:t>
-      </w:r>
-      <w:proofErr w:type="gramEnd"/>
-      <w:r>
-        <w:t xml:space="preserve"> to my students, and I feel like it's made us more comfortable with each other. I think they're also getting a little more comfortable speaking in programming lingo. I also thought it was a very fast and effective way to see who knows what's going on in the class and who isn't with us at all.</w:t>
-      </w:r>
-    </w:p>
-    <w:p>
-      <w:r>
-        <w:t>Enough break time to face unexpected problems</w:t>
-      </w:r>
-    </w:p>
-    <w:p/>
-    <w:p>
-      <w:r>
-        <w:t xml:space="preserve">Q: </w:t>
-      </w:r>
-      <w:r>
-        <w:t>What negative things (if any) about the oral exam experience can you share?</w:t>
-      </w:r>
-    </w:p>
-    <w:p>
-      <w:r>
-        <w:t>"Scheduling, scheduling, scheduling.</w:t>
-      </w:r>
-    </w:p>
-    <w:p/>
-    <w:p>
-      <w:r>
-        <w:t xml:space="preserve">In both cases, Oral Exams have predated major exams that *I* sit. I do not enjoy lackluster preparation because I am quite literally drained after having to endure, most recently, 18 hours of a Zoom meeting because I had to accommodate for inevitable tech issues. This has already manifested itself in the first exam round, where I had 701 and 703 exams and homework assignments during and directly following oral exams; as for this week, I now also have two exams (558,701) directly following my oral exams. Combine this with grading, projects, </w:t>
-      </w:r>
-      <w:proofErr w:type="spellStart"/>
-      <w:r>
-        <w:t>homeworks</w:t>
-      </w:r>
-      <w:proofErr w:type="spellEnd"/>
-      <w:r>
-        <w:t>, etc., and it is a lose-lose-lose for my students, my instructors, and me because it is literal attrition.</w:t>
-      </w:r>
-    </w:p>
-    <w:p/>
-    <w:p>
-      <w:r>
-        <w:t>To solve these types of issues:</w:t>
-      </w:r>
-    </w:p>
-    <w:p>
-      <w:r>
-        <w:t xml:space="preserve">- Graders that jointly serve both classes, if we could get any? I know a 1-credit hour course is </w:t>
-      </w:r>
-      <w:proofErr w:type="gramStart"/>
-      <w:r>
-        <w:t>lower</w:t>
-      </w:r>
-      <w:proofErr w:type="gramEnd"/>
-      <w:r>
-        <w:t xml:space="preserve">-priority for receiving </w:t>
-      </w:r>
-      <w:proofErr w:type="spellStart"/>
-      <w:r>
-        <w:t>gradersâ</w:t>
-      </w:r>
-      <w:proofErr w:type="spellEnd"/>
-      <w:r>
-        <w:t>€¦ but it might make a difference!</w:t>
-      </w:r>
-    </w:p>
-    <w:p/>
-    <w:p>
-      <w:r>
-        <w:t xml:space="preserve">- More autonomy in scheduling â€” it was as simple as telling students </w:t>
-      </w:r>
-      <w:proofErr w:type="spellStart"/>
-      <w:r>
-        <w:t>â€œdonâ</w:t>
-      </w:r>
-      <w:proofErr w:type="spellEnd"/>
-      <w:r>
-        <w:t xml:space="preserve">€™t study vectors for the oral </w:t>
-      </w:r>
-      <w:proofErr w:type="spellStart"/>
-      <w:r>
-        <w:t>examâ</w:t>
-      </w:r>
-      <w:proofErr w:type="spellEnd"/>
-      <w:r>
-        <w:t xml:space="preserve">€ this time around, i.e. modifying what </w:t>
-      </w:r>
-      <w:proofErr w:type="spellStart"/>
-      <w:r>
-        <w:t>wouldâ</w:t>
-      </w:r>
-      <w:proofErr w:type="spellEnd"/>
-      <w:r>
-        <w:t>€™</w:t>
-      </w:r>
-      <w:proofErr w:type="spellStart"/>
-      <w:r>
-        <w:t>ve</w:t>
-      </w:r>
-      <w:proofErr w:type="spellEnd"/>
-      <w:r>
-        <w:t xml:space="preserve"> been last </w:t>
-      </w:r>
-      <w:proofErr w:type="spellStart"/>
-      <w:r>
-        <w:t>weekâ</w:t>
-      </w:r>
-      <w:proofErr w:type="spellEnd"/>
-      <w:r>
-        <w:t xml:space="preserve">€™s lecture to address jointly the oral exam and new content not covered. This, seriously, would help my and other first-year </w:t>
-      </w:r>
-      <w:proofErr w:type="gramStart"/>
-      <w:r>
-        <w:t>instructors</w:t>
-      </w:r>
-      <w:proofErr w:type="gramEnd"/>
-      <w:r>
-        <w:t xml:space="preserve"> mental health. We were told </w:t>
-      </w:r>
-      <w:proofErr w:type="spellStart"/>
-      <w:r>
-        <w:t>â€œfirst-year</w:t>
-      </w:r>
-      <w:proofErr w:type="spellEnd"/>
-      <w:r>
-        <w:t xml:space="preserve"> TAs generally have lower workloads than senior </w:t>
-      </w:r>
-      <w:proofErr w:type="spellStart"/>
-      <w:r>
-        <w:t>TAsâ</w:t>
-      </w:r>
-      <w:proofErr w:type="spellEnd"/>
-      <w:r>
-        <w:t>€ in an offer letter, yet it feels like that is ignored altogether in my case, whereas other instructors/</w:t>
-      </w:r>
-      <w:proofErr w:type="gramStart"/>
-      <w:r>
-        <w:t>first-years</w:t>
-      </w:r>
-      <w:proofErr w:type="gramEnd"/>
-      <w:r>
-        <w:t xml:space="preserve"> are not reporting the same level of issue."</w:t>
-      </w:r>
-    </w:p>
-    <w:p>
-      <w:r>
-        <w:t xml:space="preserve">A couple of students missed their appointments just due to </w:t>
-      </w:r>
-      <w:proofErr w:type="spellStart"/>
-      <w:r>
-        <w:t>misrecording</w:t>
-      </w:r>
-      <w:proofErr w:type="spellEnd"/>
-      <w:r>
-        <w:t xml:space="preserve"> when they were. A couple more missed their appointments for good reasons. </w:t>
-      </w:r>
-      <w:proofErr w:type="gramStart"/>
-      <w:r>
-        <w:t>These</w:t>
-      </w:r>
-      <w:proofErr w:type="gramEnd"/>
-      <w:r>
-        <w:t xml:space="preserve"> happening late in the week unfortunately means I need to try to do make-ups this week.</w:t>
-      </w:r>
-    </w:p>
-    <w:p>
-      <w:r>
-        <w:t xml:space="preserve">some people get zero points. </w:t>
-      </w:r>
-      <w:proofErr w:type="gramStart"/>
-      <w:r>
-        <w:t>overall</w:t>
-      </w:r>
-      <w:proofErr w:type="gramEnd"/>
-      <w:r>
-        <w:t xml:space="preserve">, very time consuming. </w:t>
-      </w:r>
-    </w:p>
-    <w:p>
-      <w:r>
-        <w:t xml:space="preserve">"Extremely time inefficient for </w:t>
-      </w:r>
-      <w:proofErr w:type="spellStart"/>
-      <w:r>
-        <w:t>TAs.</w:t>
-      </w:r>
-      <w:proofErr w:type="spellEnd"/>
+    <w:p>
+      <w:r>
+        <w:t>Post oral exam 2 survey:</w:t>
+      </w:r>
     </w:p>
     <w:p>
       <w:r>
@@ -2007,272 +2449,43 @@
     </w:p>
     <w:p>
       <w:r>
-        <w:t xml:space="preserve">It's frustrating when a student comes in fully unprepared. It's incredibly grueling to administer 140 oral exams, even spaced well across multiple days. Even though it takes about as much time as grading homework, you are fully occupied </w:t>
-      </w:r>
-      <w:proofErr w:type="gramStart"/>
-      <w:r>
-        <w:t>for</w:t>
-      </w:r>
-      <w:proofErr w:type="gramEnd"/>
-      <w:r>
-        <w:t xml:space="preserve"> that whole time - you can't snack or use the restroom or walk around if you're getting sore from sitting.</w:t>
-      </w:r>
-    </w:p>
-    <w:p>
-      <w:r>
-        <w:t xml:space="preserve">Students </w:t>
-      </w:r>
-      <w:proofErr w:type="gramStart"/>
-      <w:r>
-        <w:t>getting</w:t>
-      </w:r>
-      <w:proofErr w:type="gramEnd"/>
-      <w:r>
-        <w:t xml:space="preserve"> late or even missing</w:t>
-      </w:r>
-    </w:p>
-    <w:p/>
-    <w:p>
-      <w:r>
-        <w:t xml:space="preserve">Q: </w:t>
-      </w:r>
-      <w:r>
-        <w:t xml:space="preserve">Finally, what </w:t>
-      </w:r>
-      <w:proofErr w:type="gramStart"/>
-      <w:r>
-        <w:t>pieces of advice</w:t>
-      </w:r>
-      <w:proofErr w:type="gramEnd"/>
-      <w:r>
-        <w:t xml:space="preserve"> would you give to future TAs administering oral exams for 307/308 next semester?</w:t>
-      </w:r>
-    </w:p>
-    <w:p/>
-    <w:p>
-      <w:r>
-        <w:t>In my experience, a few days of constant exams is better than having hours each day! :)</w:t>
-      </w:r>
-    </w:p>
-    <w:p>
-      <w:r>
-        <w:t>"If possible, avoid scheduling any time Friday so that you can make time then for any necessary make-</w:t>
-      </w:r>
-      <w:proofErr w:type="gramStart"/>
-      <w:r>
-        <w:t>ups</w:t>
-      </w:r>
-      <w:proofErr w:type="gramEnd"/>
-      <w:r>
-        <w:t xml:space="preserve"> and so avoid having to do make-ups the week after if someone flakes Friday.</w:t>
-      </w:r>
-    </w:p>
-    <w:p>
-      <w:r>
-        <w:t xml:space="preserve">A study of Israeli parole hearings found parole was much less likely to be granted if the hearing was just before lunch. Avoid bias caused by time-of-day if </w:t>
-      </w:r>
-      <w:proofErr w:type="gramStart"/>
-      <w:r>
-        <w:t>possible</w:t>
-      </w:r>
-      <w:proofErr w:type="gramEnd"/>
-      <w:r>
-        <w:t xml:space="preserve"> with snacks or clever scheduling and you will find it easier to be fair across exams."</w:t>
-      </w:r>
-    </w:p>
-    <w:p>
-      <w:r>
-        <w:t xml:space="preserve">try to make everyone schedule and show up on time. </w:t>
-      </w:r>
-      <w:proofErr w:type="gramStart"/>
-      <w:r>
-        <w:t>otherwise</w:t>
-      </w:r>
-      <w:proofErr w:type="gramEnd"/>
-      <w:r>
-        <w:t xml:space="preserve">, you would have lots of 5-min meeting standing spread in your calendar. </w:t>
-      </w:r>
-    </w:p>
-    <w:p>
-      <w:r>
-        <w:t xml:space="preserve">Don't prompt too much, if </w:t>
-      </w:r>
-      <w:proofErr w:type="gramStart"/>
-      <w:r>
-        <w:t>student</w:t>
-      </w:r>
-      <w:proofErr w:type="gramEnd"/>
-      <w:r>
-        <w:t xml:space="preserve"> doesn't have a clear </w:t>
-      </w:r>
-      <w:proofErr w:type="gramStart"/>
-      <w:r>
-        <w:t>answer</w:t>
-      </w:r>
-      <w:proofErr w:type="gramEnd"/>
-      <w:r>
-        <w:t xml:space="preserve"> then move on (to save mental anguish)</w:t>
-      </w:r>
-    </w:p>
-    <w:p>
-      <w:r>
-        <w:t xml:space="preserve">I would encourage future TAs to get their students talking about R or SAS first thing in the semester and enforce </w:t>
-      </w:r>
-      <w:proofErr w:type="gramStart"/>
-      <w:r>
-        <w:t>the vocabulary</w:t>
-      </w:r>
-      <w:proofErr w:type="gramEnd"/>
-      <w:r>
-        <w:t xml:space="preserve">. So many of my students are averse to using the correct terminology - some are still saying "variable" when they mean "observation", so it's hard to figure out what they mean. Also, build in more than a </w:t>
-      </w:r>
-      <w:proofErr w:type="gramStart"/>
-      <w:r>
-        <w:t>5 minute</w:t>
-      </w:r>
-      <w:proofErr w:type="gramEnd"/>
-      <w:r>
-        <w:t xml:space="preserve"> break every 30 minutes - I think 10 minutes per 30 minutes is about right. Otherwise, your appointments will run </w:t>
-      </w:r>
-      <w:proofErr w:type="gramStart"/>
-      <w:r>
-        <w:t>over</w:t>
-      </w:r>
-      <w:proofErr w:type="gramEnd"/>
-      <w:r>
-        <w:t xml:space="preserve"> and you'll need to use your break to get back </w:t>
-      </w:r>
-      <w:proofErr w:type="gramStart"/>
-      <w:r>
-        <w:t>on</w:t>
-      </w:r>
-      <w:proofErr w:type="gramEnd"/>
-      <w:r>
-        <w:t xml:space="preserve"> time. (Or maybe schedule </w:t>
-      </w:r>
-      <w:proofErr w:type="gramStart"/>
-      <w:r>
-        <w:t>6 minute</w:t>
-      </w:r>
-      <w:proofErr w:type="gramEnd"/>
-      <w:r>
-        <w:t xml:space="preserve"> appointments?)</w:t>
-      </w:r>
-    </w:p>
-    <w:p>
-      <w:r>
-        <w:t xml:space="preserve">Enough break time, </w:t>
-      </w:r>
-      <w:proofErr w:type="gramStart"/>
-      <w:r>
-        <w:t>reschedule</w:t>
-      </w:r>
-      <w:proofErr w:type="gramEnd"/>
-      <w:r>
-        <w:t xml:space="preserve"> if too late and there being following students</w:t>
-      </w:r>
-    </w:p>
-    <w:p/>
-    <w:p>
-      <w:r>
-        <w:t xml:space="preserve">Q: </w:t>
-      </w:r>
-      <w:r>
-        <w:t>Anything else? Write it down here!</w:t>
-      </w:r>
-    </w:p>
-    <w:p/>
-    <w:p>
-      <w:r>
-        <w:t xml:space="preserve">"If the oral exam format goes unchanged, I am unsure if I am fit to be an instructor next semester. I will have a *harder* schedule in 702,704,705, and really </w:t>
-      </w:r>
-      <w:proofErr w:type="spellStart"/>
-      <w:r>
-        <w:t>donâ</w:t>
-      </w:r>
-      <w:proofErr w:type="spellEnd"/>
-      <w:r>
-        <w:t>€™</w:t>
-      </w:r>
-      <w:proofErr w:type="spellStart"/>
-      <w:r>
-        <w:t>t</w:t>
-      </w:r>
-      <w:proofErr w:type="spellEnd"/>
-      <w:r>
-        <w:t xml:space="preserve"> see anything besides what has happened thus far in this semester happening if we </w:t>
-      </w:r>
-      <w:proofErr w:type="spellStart"/>
-      <w:r>
-        <w:t>donâ</w:t>
-      </w:r>
-      <w:proofErr w:type="spellEnd"/>
-      <w:r>
-        <w:t>€™</w:t>
-      </w:r>
-      <w:proofErr w:type="spellStart"/>
-      <w:r>
-        <w:t>t</w:t>
-      </w:r>
-      <w:proofErr w:type="spellEnd"/>
-      <w:r>
-        <w:t xml:space="preserve"> adjust.</w:t>
-      </w:r>
-    </w:p>
-    <w:p>
-      <w:r>
-        <w:t>"</w:t>
-      </w:r>
-    </w:p>
-    <w:p>
-      <w:r>
-        <w:t xml:space="preserve">"While I am tempted by the idea of one oral exam (would provide separation from our own exam/crunch periods which is nice), how much more comfortable people were on the second round cannot be ignored. If only we could have one oral exam and it somehow be their second oral exam </w:t>
-      </w:r>
-      <w:proofErr w:type="spellStart"/>
-      <w:r>
-        <w:t>haha</w:t>
-      </w:r>
-      <w:proofErr w:type="spellEnd"/>
-      <w:r>
-        <w:t>.</w:t>
-      </w:r>
-    </w:p>
-    <w:p>
-      <w:r>
-        <w:t xml:space="preserve">Also, having office </w:t>
-      </w:r>
-      <w:proofErr w:type="gramStart"/>
-      <w:r>
-        <w:t>hour days</w:t>
-      </w:r>
-      <w:proofErr w:type="gramEnd"/>
-      <w:r>
-        <w:t xml:space="preserve"> as Monday and Thursday rather than Monday and Tuesday may improve students' ability to seek help through OH as Tuesday OH tend to be dead as students have turned in assignments the night before and generally </w:t>
-      </w:r>
-      <w:proofErr w:type="gramStart"/>
-      <w:r>
-        <w:t>have</w:t>
-      </w:r>
-      <w:proofErr w:type="gramEnd"/>
-      <w:r>
-        <w:t xml:space="preserve"> not begun to consider next assignments yet."</w:t>
-      </w:r>
-    </w:p>
-    <w:p>
-      <w:r>
-        <w:t>BLANK</w:t>
-      </w:r>
-    </w:p>
-    <w:p>
-      <w:r>
-        <w:t>Students who speak English as a second language occasionally needed a bit more time - I think it should be explicitly allowed that they can have more time, since this isn't intended to be an English test.</w:t>
-      </w:r>
-    </w:p>
-    <w:p>
-      <w:r>
-        <w:t>BLANK</w:t>
-      </w:r>
-    </w:p>
+        <w:t>D3: Students seemed more relaxed, did better</w:t>
+      </w:r>
+    </w:p>
+    <w:p>
+      <w:r>
+        <w:t xml:space="preserve">Other TA had the opposite experience </w:t>
+      </w:r>
+    </w:p>
+    <w:p>
+      <w:r>
+        <w:t>Had a couple people tell one TA they liked the oral exam format</w:t>
+      </w:r>
+    </w:p>
+    <w:p>
+      <w:r>
+        <w:t>Some students who get 0 points, which is frustrating</w:t>
+      </w:r>
+    </w:p>
+    <w:p>
+      <w:r>
+        <w:t xml:space="preserve">Students answering in super vague ways sometimes </w:t>
+      </w:r>
+    </w:p>
+    <w:p>
+      <w:r>
+        <w:t>Other TA agrees, what do you do?</w:t>
+      </w:r>
+    </w:p>
+    <w:p>
+      <w:pPr>
+        <w:rPr>
+          <w:i/>
+          <w:iCs/>
+        </w:rPr>
+      </w:pPr>
+    </w:p>
+    <w:p/>
     <w:p/>
     <w:p/>
     <w:sectPr>
@@ -3012,7 +3225,6 @@
   <w:style w:type="character" w:default="1" w:styleId="DefaultParagraphFont">
     <w:name w:val="Default Paragraph Font"/>
     <w:uiPriority w:val="1"/>
-    <w:semiHidden/>
     <w:unhideWhenUsed/>
   </w:style>
   <w:style w:type="table" w:default="1" w:styleId="TableNormal">

</xml_diff>

<commit_message>
Redid Analysis; New Codebook
</commit_message>
<xml_diff>
--- a/IRB_survey_item/Analyis_and_Results_v2.docx
+++ b/IRB_survey_item/Analyis_and_Results_v2.docx
@@ -623,18 +623,13 @@
     </w:p>
     <w:p/>
     <w:p>
-      <w:pPr>
-        <w:rPr>
-          <w:i/>
-          <w:iCs/>
-        </w:rPr>
-      </w:pPr>
-      <w:r>
-        <w:rPr>
-          <w:i/>
-          <w:iCs/>
-        </w:rPr>
-        <w:t xml:space="preserve">Taking care of self during administration </w:t>
+      <w:r>
+        <w:t>Pre-Survey: Timeframe</w:t>
+      </w:r>
+    </w:p>
+    <w:p>
+      <w:r>
+        <w:t xml:space="preserve">Time </w:t>
       </w:r>
     </w:p>
     <w:p>
@@ -644,15 +639,65 @@
         </w:tabs>
       </w:pPr>
       <w:r>
-        <w:t xml:space="preserve">Pre-Survey: the ability to stay upbeat enough to administer </w:t>
-      </w:r>
-      <w:proofErr w:type="gramStart"/>
-      <w:r>
-        <w:t>a large number of</w:t>
-      </w:r>
-      <w:proofErr w:type="gramEnd"/>
-      <w:r>
-        <w:t xml:space="preserve"> them back-to-back-to-back.</w:t>
+        <w:t xml:space="preserve">"1.) Students may go </w:t>
+      </w:r>
+      <w:proofErr w:type="gramStart"/>
+      <w:r>
+        <w:t>over time</w:t>
+      </w:r>
+      <w:proofErr w:type="gramEnd"/>
+      <w:r>
+        <w:t xml:space="preserve"> allotted.</w:t>
+      </w:r>
+    </w:p>
+    <w:p/>
+    <w:p>
+      <w:r>
+        <w:t>D1:2-3 minutes behind</w:t>
+      </w:r>
+    </w:p>
+    <w:p>
+      <w:r>
+        <w:t>1/3 me, 2/3 zoom with timing issues</w:t>
+      </w:r>
+    </w:p>
+    <w:p>
+      <w:r>
+        <w:t>Handling a bathroom break (how to schedule or position yourself for bathroom breaks)</w:t>
+      </w:r>
+    </w:p>
+    <w:p/>
+    <w:p>
+      <w:r>
+        <w:t>Post oral exam-survey 1:</w:t>
+      </w:r>
+    </w:p>
+    <w:p>
+      <w:r>
+        <w:t>could be improved with slightly longer time periods (so if TA builds in more breaks)</w:t>
+      </w:r>
+    </w:p>
+    <w:p/>
+    <w:p>
+      <w:r>
+        <w:t>D2: One TA would send out something every 30 minutes reminding students that they were behind</w:t>
+      </w:r>
+    </w:p>
+    <w:p/>
+    <w:p/>
+    <w:p>
+      <w:pPr>
+        <w:rPr>
+          <w:i/>
+          <w:iCs/>
+        </w:rPr>
+      </w:pPr>
+      <w:r>
+        <w:rPr>
+          <w:i/>
+          <w:iCs/>
+        </w:rPr>
+        <w:t xml:space="preserve">Taking care of self during administration </w:t>
       </w:r>
     </w:p>
     <w:p>
@@ -662,384 +707,15 @@
         </w:tabs>
       </w:pPr>
       <w:r>
-        <w:t>Interactive</w:t>
-      </w:r>
-    </w:p>
-    <w:p/>
-    <w:p/>
-    <w:p>
-      <w:r>
-        <w:t xml:space="preserve">D1: </w:t>
-      </w:r>
-      <w:r>
-        <w:t>Handling a bathroom break (how to schedule or position yourself for bathroom breaks)</w:t>
-      </w:r>
-    </w:p>
-    <w:p>
-      <w:r>
-        <w:t>Going before (long blocks if possible)</w:t>
-      </w:r>
-    </w:p>
-    <w:p>
-      <w:r>
-        <w:t>Position yourself near a bathroom</w:t>
-      </w:r>
-    </w:p>
-    <w:p>
-      <w:r>
-        <w:t>Make yourself behind</w:t>
-      </w:r>
-    </w:p>
-    <w:p>
-      <w:r>
-        <w:t xml:space="preserve">Hey, student, could you move so I can go to </w:t>
-      </w:r>
-      <w:proofErr w:type="gramStart"/>
-      <w:r>
-        <w:t>bathroom</w:t>
-      </w:r>
-      <w:proofErr w:type="gramEnd"/>
-      <w:r>
-        <w:t xml:space="preserve">? </w:t>
-      </w:r>
-    </w:p>
-    <w:p/>
-    <w:p>
-      <w:r>
-        <w:t>Enable guard time, so people can’t just show up when you have an open time</w:t>
-      </w:r>
-    </w:p>
-    <w:p/>
-    <w:p>
-      <w:r>
-        <w:t>Post oral exam 2 survey:</w:t>
-      </w:r>
-    </w:p>
-    <w:p>
-      <w:r>
-        <w:t xml:space="preserve">It's incredibly grueling to administer 140 oral exams, even spaced well across multiple days. Even though it takes about as much time as grading homework, you are fully occupied </w:t>
-      </w:r>
-      <w:proofErr w:type="gramStart"/>
-      <w:r>
-        <w:t>for</w:t>
-      </w:r>
-      <w:proofErr w:type="gramEnd"/>
-      <w:r>
-        <w:t xml:space="preserve"> that whole time - you can't snack or use the restroom or walk around if you're getting sore from sitting.</w:t>
-      </w:r>
-    </w:p>
-    <w:p/>
-    <w:p/>
-    <w:p>
-      <w:r>
-        <w:t xml:space="preserve">D3: like being able to get up and walk around, versus zoom the </w:t>
-      </w:r>
-      <w:proofErr w:type="spellStart"/>
-      <w:r>
-        <w:t>whoel</w:t>
-      </w:r>
-      <w:proofErr w:type="spellEnd"/>
-      <w:r>
-        <w:t xml:space="preserve"> time</w:t>
-      </w:r>
-    </w:p>
-    <w:p/>
-    <w:p/>
-    <w:p>
-      <w:pPr>
-        <w:rPr>
-          <w:i/>
-          <w:iCs/>
-        </w:rPr>
-      </w:pPr>
-    </w:p>
-    <w:p>
-      <w:pPr>
-        <w:rPr>
-          <w:i/>
-          <w:iCs/>
-        </w:rPr>
-      </w:pPr>
-      <w:r>
-        <w:rPr>
-          <w:i/>
-          <w:iCs/>
-        </w:rPr>
-        <w:t>Navigating the use of Zoom for the Oral Exam</w:t>
-      </w:r>
-    </w:p>
-    <w:p>
-      <w:r>
-        <w:t>D1: Talking about recording the oral exams and how that works</w:t>
-      </w:r>
-    </w:p>
-    <w:p>
-      <w:r>
-        <w:t xml:space="preserve">Talking about how much space it </w:t>
-      </w:r>
-      <w:proofErr w:type="gramStart"/>
-      <w:r>
-        <w:t>takes</w:t>
-      </w:r>
-      <w:proofErr w:type="gramEnd"/>
-      <w:r>
-        <w:t xml:space="preserve"> and whether it works</w:t>
-      </w:r>
-    </w:p>
-    <w:p>
-      <w:r>
-        <w:t xml:space="preserve">Other people with non-break out </w:t>
-      </w:r>
-      <w:proofErr w:type="gramStart"/>
-      <w:r>
-        <w:t>room works</w:t>
-      </w:r>
-      <w:proofErr w:type="gramEnd"/>
-      <w:r>
-        <w:t xml:space="preserve"> for Cloud</w:t>
-      </w:r>
-    </w:p>
-    <w:p>
-      <w:r>
-        <w:t>Could upload to google drive to save space, but didn’t take too much</w:t>
-      </w:r>
-    </w:p>
-    <w:p>
-      <w:r>
-        <w:lastRenderedPageBreak/>
-        <w:t>On and off with the recordings from one, but most others left the recordings on (maybe every break though).</w:t>
-      </w:r>
-    </w:p>
-    <w:p>
-      <w:r>
-        <w:t>Setting it so there is a waiting room</w:t>
-      </w:r>
-    </w:p>
-    <w:p/>
-    <w:p>
-      <w:r>
-        <w:t xml:space="preserve">Post Oral exam 1 survey: I think of myself as technologically </w:t>
-      </w:r>
-      <w:proofErr w:type="gramStart"/>
-      <w:r>
-        <w:t>literate</w:t>
-      </w:r>
-      <w:proofErr w:type="gramEnd"/>
-      <w:r>
-        <w:t xml:space="preserve"> but the oral exams have challenged that conception"</w:t>
-      </w:r>
-    </w:p>
-    <w:p/>
-    <w:p/>
-    <w:p>
-      <w:pPr>
-        <w:rPr>
-          <w:i/>
-          <w:iCs/>
-        </w:rPr>
-      </w:pPr>
-      <w:r>
-        <w:rPr>
-          <w:i/>
-          <w:iCs/>
-        </w:rPr>
-        <w:t>Dealing with Technical Difficulties (</w:t>
-      </w:r>
-      <w:proofErr w:type="spellStart"/>
-      <w:r>
-        <w:rPr>
-          <w:i/>
-          <w:iCs/>
-        </w:rPr>
-        <w:t>moodle</w:t>
-      </w:r>
-      <w:proofErr w:type="spellEnd"/>
-      <w:r>
-        <w:rPr>
-          <w:i/>
-          <w:iCs/>
-        </w:rPr>
-        <w:t xml:space="preserve"> and zoom)</w:t>
-      </w:r>
-    </w:p>
-    <w:p>
-      <w:r>
-        <w:t>Pre-Survey: internet issues</w:t>
-      </w:r>
-    </w:p>
-    <w:p/>
-    <w:p>
-      <w:r>
-        <w:t>D1: Zoom crashing</w:t>
-      </w:r>
-    </w:p>
-    <w:p>
-      <w:r>
-        <w:t xml:space="preserve">Some bad </w:t>
-      </w:r>
-      <w:proofErr w:type="spellStart"/>
-      <w:r>
-        <w:t>wifi</w:t>
-      </w:r>
-      <w:proofErr w:type="spellEnd"/>
-    </w:p>
-    <w:p>
-      <w:r>
-        <w:t>15 minutes behind</w:t>
-      </w:r>
-    </w:p>
-    <w:p>
-      <w:r>
-        <w:t xml:space="preserve">Some people sneaking into rooms due to the mix up of links on Moodle somehow </w:t>
-      </w:r>
-    </w:p>
-    <w:p>
-      <w:r>
-        <w:t>Updated link, sent out email to let students know</w:t>
-      </w:r>
-    </w:p>
-    <w:p>
-      <w:r>
-        <w:t xml:space="preserve">Expect students to have technical difficulties, and having to do more time later in the day </w:t>
-      </w:r>
-    </w:p>
-    <w:p>
-      <w:r>
-        <w:t xml:space="preserve">More unhappy with campus </w:t>
-      </w:r>
-      <w:proofErr w:type="spellStart"/>
-      <w:r>
-        <w:t>wifi</w:t>
-      </w:r>
-      <w:proofErr w:type="spellEnd"/>
-      <w:r>
-        <w:t xml:space="preserve"> (other Tas agreed)</w:t>
-      </w:r>
-    </w:p>
-    <w:p>
-      <w:r>
-        <w:t xml:space="preserve">Trying to unhide oral feedback in </w:t>
-      </w:r>
-      <w:proofErr w:type="spellStart"/>
-      <w:r>
-        <w:t>moodle</w:t>
-      </w:r>
-      <w:proofErr w:type="spellEnd"/>
-      <w:r>
-        <w:t xml:space="preserve"> (continued discussion)</w:t>
-      </w:r>
-    </w:p>
-    <w:p/>
-    <w:p>
-      <w:r>
-        <w:t>Post oral exam 1 survey:</w:t>
-      </w:r>
-    </w:p>
-    <w:p>
-      <w:r>
-        <w:t>Zoom failing to do waiting rooms mostly</w:t>
-      </w:r>
-    </w:p>
-    <w:p/>
-    <w:p>
-      <w:r>
-        <w:t xml:space="preserve">D2: issues with </w:t>
-      </w:r>
-      <w:proofErr w:type="gramStart"/>
-      <w:r>
-        <w:t>zoom</w:t>
-      </w:r>
-      <w:proofErr w:type="gramEnd"/>
-      <w:r>
-        <w:t xml:space="preserve"> waiting rooms for one TA</w:t>
-      </w:r>
-      <w:r>
-        <w:t xml:space="preserve"> (already knew about this one Justin)</w:t>
-      </w:r>
-    </w:p>
-    <w:p/>
-    <w:p>
-      <w:pPr>
-        <w:rPr>
-          <w:i/>
-          <w:iCs/>
-        </w:rPr>
-      </w:pPr>
-      <w:r>
-        <w:rPr>
-          <w:i/>
-          <w:iCs/>
-        </w:rPr>
-        <w:t>Navigating Student Accommodations</w:t>
-      </w:r>
-    </w:p>
-    <w:p>
-      <w:r>
-        <w:t>D2:</w:t>
-      </w:r>
-      <w:r>
-        <w:t xml:space="preserve"> One student asked if they could do the exam in person, ESL, by zoom it can be hard to hear the question clearly</w:t>
-      </w:r>
-    </w:p>
-    <w:p>
-      <w:r>
-        <w:t>Concerns about fairness equitability across students, maybe posting comments</w:t>
-      </w:r>
-    </w:p>
-    <w:p>
-      <w:r>
-        <w:t xml:space="preserve">One TA </w:t>
-      </w:r>
-      <w:proofErr w:type="gramStart"/>
-      <w:r>
-        <w:t>actually did</w:t>
-      </w:r>
-      <w:proofErr w:type="gramEnd"/>
-      <w:r>
-        <w:t xml:space="preserve"> one in his office hour also with DRO stuff</w:t>
-      </w:r>
-    </w:p>
-    <w:p>
-      <w:r>
-        <w:t xml:space="preserve">Keeping consistency </w:t>
-      </w:r>
-    </w:p>
-    <w:p/>
-    <w:p>
-      <w:r>
-        <w:t>Post oral exam 2 survey:</w:t>
-      </w:r>
-    </w:p>
-    <w:p>
-      <w:r>
-        <w:t>Students who speak English as a second language occasionally needed a bit more time - I think it should be explicitly allowed that they can have more time, since this isn't intended to be an English test.</w:t>
-      </w:r>
-    </w:p>
-    <w:p/>
-    <w:p/>
-    <w:p>
-      <w:pPr>
-        <w:rPr>
-          <w:i/>
-          <w:iCs/>
-        </w:rPr>
-      </w:pPr>
-      <w:r>
-        <w:rPr>
-          <w:i/>
-          <w:iCs/>
-        </w:rPr>
-        <w:t>Timing</w:t>
-      </w:r>
-    </w:p>
-    <w:p>
-      <w:r>
-        <w:t>Pre-Survey: Timeframe</w:t>
-      </w:r>
-    </w:p>
-    <w:p>
-      <w:r>
-        <w:t xml:space="preserve">Time </w:t>
+        <w:t xml:space="preserve">Pre-Survey: the ability to stay upbeat enough to administer </w:t>
+      </w:r>
+      <w:proofErr w:type="gramStart"/>
+      <w:r>
+        <w:t>a large number of</w:t>
+      </w:r>
+      <w:proofErr w:type="gramEnd"/>
+      <w:r>
+        <w:t xml:space="preserve"> them back-to-back-to-back.</w:t>
       </w:r>
     </w:p>
     <w:p>
@@ -1049,51 +725,361 @@
         </w:tabs>
       </w:pPr>
       <w:r>
-        <w:t xml:space="preserve">"1.) Students may go </w:t>
-      </w:r>
-      <w:proofErr w:type="gramStart"/>
-      <w:r>
-        <w:t>over time</w:t>
-      </w:r>
-      <w:proofErr w:type="gramEnd"/>
-      <w:r>
-        <w:t xml:space="preserve"> allotted.</w:t>
-      </w:r>
-    </w:p>
-    <w:p/>
-    <w:p>
-      <w:r>
-        <w:t>D1:2-3 minutes behind</w:t>
+        <w:t>Interactive</w:t>
+      </w:r>
+    </w:p>
+    <w:p/>
+    <w:p/>
+    <w:p>
+      <w:r>
+        <w:t xml:space="preserve">D1: </w:t>
+      </w:r>
+      <w:r>
+        <w:t>Handling a bathroom break (how to schedule or position yourself for bathroom breaks)</w:t>
+      </w:r>
+    </w:p>
+    <w:p>
+      <w:r>
+        <w:t>Going before (long blocks if possible)</w:t>
+      </w:r>
+    </w:p>
+    <w:p>
+      <w:r>
+        <w:t>Position yourself near a bathroom</w:t>
+      </w:r>
+    </w:p>
+    <w:p>
+      <w:r>
+        <w:t>Make yourself behind</w:t>
+      </w:r>
+    </w:p>
+    <w:p>
+      <w:r>
+        <w:t xml:space="preserve">Hey, student, could you move so I can go to </w:t>
+      </w:r>
+      <w:proofErr w:type="gramStart"/>
+      <w:r>
+        <w:t>bathroom</w:t>
+      </w:r>
+      <w:proofErr w:type="gramEnd"/>
+      <w:r>
+        <w:t xml:space="preserve">? </w:t>
+      </w:r>
+    </w:p>
+    <w:p/>
+    <w:p>
+      <w:r>
+        <w:t>Enable guard time, so people can’t just show up when you have an open time</w:t>
+      </w:r>
+    </w:p>
+    <w:p/>
+    <w:p>
+      <w:r>
+        <w:t>Post oral exam 2 survey:</w:t>
       </w:r>
     </w:p>
     <w:p>
       <w:r>
         <w:lastRenderedPageBreak/>
-        <w:t>1/3 me, 2/3 zoom with timing issues</w:t>
-      </w:r>
-    </w:p>
-    <w:p>
-      <w:r>
-        <w:t>Handling a bathroom break (how to schedule or position yourself for bathroom breaks)</w:t>
-      </w:r>
-    </w:p>
-    <w:p/>
-    <w:p>
-      <w:r>
-        <w:t>Post oral exam-survey 1:</w:t>
-      </w:r>
-    </w:p>
-    <w:p>
-      <w:r>
-        <w:t>could be improved with slightly longer time periods (so if TA builds in more breaks)</w:t>
-      </w:r>
-    </w:p>
-    <w:p/>
-    <w:p>
-      <w:r>
-        <w:t>D2: One TA would send out something every 30 minutes reminding students that they were behind</w:t>
-      </w:r>
-    </w:p>
+        <w:t xml:space="preserve">It's incredibly grueling to administer 140 oral exams, even spaced well across multiple days. Even though it takes about as much time as grading homework, you are fully occupied </w:t>
+      </w:r>
+      <w:proofErr w:type="gramStart"/>
+      <w:r>
+        <w:t>for</w:t>
+      </w:r>
+      <w:proofErr w:type="gramEnd"/>
+      <w:r>
+        <w:t xml:space="preserve"> that whole time - you can't snack or use the restroom or walk around if you're getting sore from sitting.</w:t>
+      </w:r>
+    </w:p>
+    <w:p/>
+    <w:p/>
+    <w:p>
+      <w:r>
+        <w:t xml:space="preserve">D3: like being able to get up and walk around, versus zoom the </w:t>
+      </w:r>
+      <w:proofErr w:type="spellStart"/>
+      <w:r>
+        <w:t>whoel</w:t>
+      </w:r>
+      <w:proofErr w:type="spellEnd"/>
+      <w:r>
+        <w:t xml:space="preserve"> time</w:t>
+      </w:r>
+    </w:p>
+    <w:p/>
+    <w:p/>
+    <w:p>
+      <w:pPr>
+        <w:rPr>
+          <w:i/>
+          <w:iCs/>
+        </w:rPr>
+      </w:pPr>
+    </w:p>
+    <w:p>
+      <w:pPr>
+        <w:rPr>
+          <w:i/>
+          <w:iCs/>
+        </w:rPr>
+      </w:pPr>
+      <w:r>
+        <w:rPr>
+          <w:i/>
+          <w:iCs/>
+        </w:rPr>
+        <w:t>Navigating the use of Zoom for the Oral Exam</w:t>
+      </w:r>
+    </w:p>
+    <w:p>
+      <w:r>
+        <w:t>D1: Talking about recording the oral exams and how that works</w:t>
+      </w:r>
+    </w:p>
+    <w:p>
+      <w:r>
+        <w:t xml:space="preserve">Talking about how much space it </w:t>
+      </w:r>
+      <w:proofErr w:type="gramStart"/>
+      <w:r>
+        <w:t>takes</w:t>
+      </w:r>
+      <w:proofErr w:type="gramEnd"/>
+      <w:r>
+        <w:t xml:space="preserve"> and whether it works</w:t>
+      </w:r>
+    </w:p>
+    <w:p>
+      <w:r>
+        <w:t xml:space="preserve">Other people with non-break out </w:t>
+      </w:r>
+      <w:proofErr w:type="gramStart"/>
+      <w:r>
+        <w:t>room works</w:t>
+      </w:r>
+      <w:proofErr w:type="gramEnd"/>
+      <w:r>
+        <w:t xml:space="preserve"> for Cloud</w:t>
+      </w:r>
+    </w:p>
+    <w:p>
+      <w:r>
+        <w:t>Could upload to google drive to save space, but didn’t take too much</w:t>
+      </w:r>
+    </w:p>
+    <w:p>
+      <w:r>
+        <w:t>On and off with the recordings from one, but most others left the recordings on (maybe every break though).</w:t>
+      </w:r>
+    </w:p>
+    <w:p>
+      <w:r>
+        <w:t>Setting it so there is a waiting room</w:t>
+      </w:r>
+    </w:p>
+    <w:p/>
+    <w:p>
+      <w:r>
+        <w:t xml:space="preserve">Post Oral exam 1 survey: I think of myself as technologically </w:t>
+      </w:r>
+      <w:proofErr w:type="gramStart"/>
+      <w:r>
+        <w:t>literate</w:t>
+      </w:r>
+      <w:proofErr w:type="gramEnd"/>
+      <w:r>
+        <w:t xml:space="preserve"> but the oral exams have challenged that conception"</w:t>
+      </w:r>
+    </w:p>
+    <w:p/>
+    <w:p/>
+    <w:p>
+      <w:pPr>
+        <w:rPr>
+          <w:i/>
+          <w:iCs/>
+        </w:rPr>
+      </w:pPr>
+      <w:r>
+        <w:rPr>
+          <w:i/>
+          <w:iCs/>
+        </w:rPr>
+        <w:t>Dealing with Technical Difficulties (</w:t>
+      </w:r>
+      <w:proofErr w:type="spellStart"/>
+      <w:r>
+        <w:rPr>
+          <w:i/>
+          <w:iCs/>
+        </w:rPr>
+        <w:t>moodle</w:t>
+      </w:r>
+      <w:proofErr w:type="spellEnd"/>
+      <w:r>
+        <w:rPr>
+          <w:i/>
+          <w:iCs/>
+        </w:rPr>
+        <w:t xml:space="preserve"> and zoom)</w:t>
+      </w:r>
+    </w:p>
+    <w:p>
+      <w:r>
+        <w:t>Pre-Survey: internet issues</w:t>
+      </w:r>
+    </w:p>
+    <w:p/>
+    <w:p>
+      <w:r>
+        <w:t>D1: Zoom crashing</w:t>
+      </w:r>
+    </w:p>
+    <w:p>
+      <w:r>
+        <w:t xml:space="preserve">Some bad </w:t>
+      </w:r>
+      <w:proofErr w:type="spellStart"/>
+      <w:r>
+        <w:t>wifi</w:t>
+      </w:r>
+      <w:proofErr w:type="spellEnd"/>
+    </w:p>
+    <w:p>
+      <w:r>
+        <w:t>15 minutes behind</w:t>
+      </w:r>
+    </w:p>
+    <w:p>
+      <w:r>
+        <w:t xml:space="preserve">Some people sneaking into rooms due to the mix up of links on Moodle somehow </w:t>
+      </w:r>
+    </w:p>
+    <w:p>
+      <w:r>
+        <w:t>Updated link, sent out email to let students know</w:t>
+      </w:r>
+    </w:p>
+    <w:p>
+      <w:r>
+        <w:t xml:space="preserve">Expect students to have technical difficulties, and having to do more time later in the day </w:t>
+      </w:r>
+    </w:p>
+    <w:p>
+      <w:r>
+        <w:t xml:space="preserve">More unhappy with campus </w:t>
+      </w:r>
+      <w:proofErr w:type="spellStart"/>
+      <w:r>
+        <w:t>wifi</w:t>
+      </w:r>
+      <w:proofErr w:type="spellEnd"/>
+      <w:r>
+        <w:t xml:space="preserve"> (other Tas agreed)</w:t>
+      </w:r>
+    </w:p>
+    <w:p>
+      <w:r>
+        <w:t xml:space="preserve">Trying to unhide oral feedback in </w:t>
+      </w:r>
+      <w:proofErr w:type="spellStart"/>
+      <w:r>
+        <w:t>moodle</w:t>
+      </w:r>
+      <w:proofErr w:type="spellEnd"/>
+      <w:r>
+        <w:t xml:space="preserve"> (continued discussion)</w:t>
+      </w:r>
+    </w:p>
+    <w:p/>
+    <w:p>
+      <w:r>
+        <w:t>Post oral exam 1 survey:</w:t>
+      </w:r>
+    </w:p>
+    <w:p>
+      <w:r>
+        <w:t>Zoom failing to do waiting rooms mostly</w:t>
+      </w:r>
+    </w:p>
+    <w:p/>
+    <w:p>
+      <w:r>
+        <w:t xml:space="preserve">D2: issues with </w:t>
+      </w:r>
+      <w:proofErr w:type="gramStart"/>
+      <w:r>
+        <w:t>zoom</w:t>
+      </w:r>
+      <w:proofErr w:type="gramEnd"/>
+      <w:r>
+        <w:t xml:space="preserve"> waiting rooms for one TA</w:t>
+      </w:r>
+      <w:r>
+        <w:t xml:space="preserve"> (already knew about this one Justin)</w:t>
+      </w:r>
+    </w:p>
+    <w:p/>
+    <w:p>
+      <w:pPr>
+        <w:rPr>
+          <w:i/>
+          <w:iCs/>
+        </w:rPr>
+      </w:pPr>
+      <w:r>
+        <w:rPr>
+          <w:i/>
+          <w:iCs/>
+        </w:rPr>
+        <w:t>Navigating Student Accommodations</w:t>
+      </w:r>
+    </w:p>
+    <w:p>
+      <w:r>
+        <w:t>D2:</w:t>
+      </w:r>
+      <w:r>
+        <w:t xml:space="preserve"> One student asked if they could do the exam in person, ESL, by zoom it can be hard to hear the question clearly</w:t>
+      </w:r>
+    </w:p>
+    <w:p>
+      <w:r>
+        <w:t>Concerns about fairness equitability across students, maybe posting comments</w:t>
+      </w:r>
+    </w:p>
+    <w:p>
+      <w:r>
+        <w:lastRenderedPageBreak/>
+        <w:t xml:space="preserve">One TA </w:t>
+      </w:r>
+      <w:proofErr w:type="gramStart"/>
+      <w:r>
+        <w:t>actually did</w:t>
+      </w:r>
+      <w:proofErr w:type="gramEnd"/>
+      <w:r>
+        <w:t xml:space="preserve"> one in his office hour also with DRO stuff</w:t>
+      </w:r>
+    </w:p>
+    <w:p>
+      <w:r>
+        <w:t xml:space="preserve">Keeping consistency </w:t>
+      </w:r>
+    </w:p>
+    <w:p/>
+    <w:p>
+      <w:r>
+        <w:t>Post oral exam 2 survey:</w:t>
+      </w:r>
+    </w:p>
+    <w:p>
+      <w:r>
+        <w:t>Students who speak English as a second language occasionally needed a bit more time - I think it should be explicitly allowed that they can have more time, since this isn't intended to be an English test.</w:t>
+      </w:r>
+    </w:p>
+    <w:p/>
     <w:p/>
     <w:p>
       <w:pPr>
@@ -1914,10 +1900,12 @@
       <w:r>
         <w:t xml:space="preserve">If </w:t>
       </w:r>
+      <w:proofErr w:type="spellStart"/>
       <w:proofErr w:type="gramStart"/>
       <w:r>
         <w:t>its</w:t>
       </w:r>
+      <w:proofErr w:type="spellEnd"/>
       <w:proofErr w:type="gramEnd"/>
       <w:r>
         <w:t xml:space="preserve"> clear enough, a more refined scale should happen</w:t>
@@ -2484,6 +2472,161 @@
           <w:iCs/>
         </w:rPr>
       </w:pPr>
+    </w:p>
+    <w:p>
+      <w:pPr>
+        <w:rPr>
+          <w:i/>
+          <w:iCs/>
+        </w:rPr>
+      </w:pPr>
+    </w:p>
+    <w:p>
+      <w:pPr>
+        <w:rPr>
+          <w:i/>
+          <w:iCs/>
+        </w:rPr>
+      </w:pPr>
+    </w:p>
+    <w:p>
+      <w:pPr>
+        <w:rPr>
+          <w:i/>
+          <w:iCs/>
+        </w:rPr>
+      </w:pPr>
+    </w:p>
+    <w:p>
+      <w:pPr>
+        <w:rPr>
+          <w:i/>
+          <w:iCs/>
+        </w:rPr>
+      </w:pPr>
+    </w:p>
+    <w:p>
+      <w:pPr>
+        <w:rPr>
+          <w:b/>
+          <w:bCs/>
+        </w:rPr>
+      </w:pPr>
+      <w:r>
+        <w:rPr>
+          <w:b/>
+          <w:bCs/>
+        </w:rPr>
+        <w:t>Anything I see now?</w:t>
+      </w:r>
+    </w:p>
+    <w:p>
+      <w:r>
+        <w:t xml:space="preserve">Well….my initial analysis was just wrong. Lol. There were lots of positive things said, and people </w:t>
+      </w:r>
+      <w:proofErr w:type="gramStart"/>
+      <w:r>
+        <w:t>thinking</w:t>
+      </w:r>
+      <w:proofErr w:type="gramEnd"/>
+      <w:r>
+        <w:t xml:space="preserve"> it went smoothly. However, most negativity came from the second one, which directly conflicted with their own </w:t>
+      </w:r>
+      <w:proofErr w:type="gramStart"/>
+      <w:r>
+        <w:t>tests</w:t>
+      </w:r>
+      <w:proofErr w:type="gramEnd"/>
+      <w:r>
+        <w:t xml:space="preserve"> and they probably felt super stressed out. </w:t>
+      </w:r>
+    </w:p>
+    <w:p/>
+    <w:p>
+      <w:r>
+        <w:t xml:space="preserve">They had great thoughts about oral exams vs other forms, which shows the need to talk about it a bit more and explain what we’re going for. </w:t>
+      </w:r>
+    </w:p>
+    <w:p/>
+    <w:p>
+      <w:r>
+        <w:t>However, providing some good training, practicing, modifying the exams, preparing for the time commitment, are all important</w:t>
+      </w:r>
+    </w:p>
+    <w:p/>
+    <w:p>
+      <w:r>
+        <w:t xml:space="preserve">They are also sources of valuable feedback as well during this time. </w:t>
+      </w:r>
+      <w:proofErr w:type="gramStart"/>
+      <w:r>
+        <w:t>Exam</w:t>
+      </w:r>
+      <w:proofErr w:type="gramEnd"/>
+      <w:r>
+        <w:t xml:space="preserve"> changed for the better because of the feedback. </w:t>
+      </w:r>
+    </w:p>
+    <w:p/>
+    <w:p>
+      <w:r>
+        <w:t xml:space="preserve">Final pieces of advice centered around scheduling, doing things like eating to not let the time commitment get in the way of </w:t>
+      </w:r>
+      <w:proofErr w:type="gramStart"/>
+      <w:r>
+        <w:t>rater</w:t>
+      </w:r>
+      <w:proofErr w:type="gramEnd"/>
+      <w:r>
+        <w:t xml:space="preserve"> fatigue. The big </w:t>
+      </w:r>
+      <w:proofErr w:type="gramStart"/>
+      <w:r>
+        <w:t>question,</w:t>
+      </w:r>
+      <w:proofErr w:type="gramEnd"/>
+      <w:r>
+        <w:t xml:space="preserve"> is, is it worth it? Do we have demonstrably empirical real data that oral exams are in fact better than a </w:t>
+      </w:r>
+      <w:proofErr w:type="spellStart"/>
+      <w:proofErr w:type="gramStart"/>
+      <w:r>
+        <w:t>well designed</w:t>
+      </w:r>
+      <w:proofErr w:type="spellEnd"/>
+      <w:proofErr w:type="gramEnd"/>
+      <w:r>
+        <w:t xml:space="preserve"> test or short answer version? So far, no. </w:t>
+      </w:r>
+    </w:p>
+    <w:p/>
+    <w:p>
+      <w:r>
+        <w:lastRenderedPageBreak/>
+        <w:t xml:space="preserve">Could we find solutions to the biggest problem, </w:t>
+      </w:r>
+      <w:proofErr w:type="gramStart"/>
+      <w:r>
+        <w:t>the time</w:t>
+      </w:r>
+      <w:proofErr w:type="gramEnd"/>
+      <w:r>
+        <w:t xml:space="preserve"> commitment. Cause training, good scheduling, and checking in with Tas, getting and responding to feedback could all work, but lots of students are lots of students. If this isn’t fixed, well</w:t>
+      </w:r>
+      <w:proofErr w:type="gramStart"/>
+      <w:r>
+        <w:t>….not</w:t>
+      </w:r>
+      <w:proofErr w:type="gramEnd"/>
+      <w:r>
+        <w:t xml:space="preserve"> impossible, not crazy, but may impact reliability of exam and will impact their experience, needed training, etc. </w:t>
+      </w:r>
+    </w:p>
+    <w:p/>
+    <w:p>
+      <w:r>
+        <w:t>AI could help. Doing oral exams maybe once only. Maybe for only a group of students, maybe by volunteering. Maybe more help. Until then, hard to say if truly better, not sure….</w:t>
+      </w:r>
     </w:p>
     <w:p/>
     <w:p/>
@@ -3225,6 +3368,7 @@
   <w:style w:type="character" w:default="1" w:styleId="DefaultParagraphFont">
     <w:name w:val="Default Paragraph Font"/>
     <w:uiPriority w:val="1"/>
+    <w:semiHidden/>
     <w:unhideWhenUsed/>
   </w:style>
   <w:style w:type="table" w:default="1" w:styleId="TableNormal">
@@ -3291,6 +3435,25 @@
       <w:ind w:left="720"/>
       <w:contextualSpacing/>
     </w:pPr>
+  </w:style>
+  <w:style w:type="table" w:styleId="TableGrid">
+    <w:name w:val="Table Grid"/>
+    <w:basedOn w:val="TableNormal"/>
+    <w:uiPriority w:val="39"/>
+    <w:rsid w:val="00307886"/>
+    <w:pPr>
+      <w:spacing w:line="240" w:lineRule="auto"/>
+    </w:pPr>
+    <w:tblPr>
+      <w:tblBorders>
+        <w:top w:val="single" w:sz="4" w:space="0" w:color="auto"/>
+        <w:left w:val="single" w:sz="4" w:space="0" w:color="auto"/>
+        <w:bottom w:val="single" w:sz="4" w:space="0" w:color="auto"/>
+        <w:right w:val="single" w:sz="4" w:space="0" w:color="auto"/>
+        <w:insideH w:val="single" w:sz="4" w:space="0" w:color="auto"/>
+        <w:insideV w:val="single" w:sz="4" w:space="0" w:color="auto"/>
+      </w:tblBorders>
+    </w:tblPr>
   </w:style>
 </w:styles>
 </file>

</xml_diff>